<commit_message>
ref: refactoring directory and code
</commit_message>
<xml_diff>
--- a/E212-COMP6176-FS02-00.docx
+++ b/E212-COMP6176-FS02-00.docx
@@ -1,6 +1,6 @@
 
 <file path=word/document.xml><?xml version="1.0" encoding="utf-8"?>
-<w:document xmlns:wpc="http://schemas.microsoft.com/office/word/2010/wordprocessingCanvas" xmlns:cx="http://schemas.microsoft.com/office/drawing/2014/chartex" xmlns:cx1="http://schemas.microsoft.com/office/drawing/2015/9/8/chartex" xmlns:cx2="http://schemas.microsoft.com/office/drawing/2015/10/21/chartex" xmlns:cx3="http://schemas.microsoft.com/office/drawing/2016/5/9/chartex" xmlns:cx4="http://schemas.microsoft.com/office/drawing/2016/5/10/chartex" xmlns:cx5="http://schemas.microsoft.com/office/drawing/2016/5/11/chartex" xmlns:cx6="http://schemas.microsoft.com/office/drawing/2016/5/12/chartex" xmlns:cx7="http://schemas.microsoft.com/office/drawing/2016/5/13/chartex" xmlns:cx8="http://schemas.microsoft.com/office/drawing/2016/5/14/chartex" xmlns:mc="http://schemas.openxmlformats.org/markup-compatibility/2006" xmlns:aink="http://schemas.microsoft.com/office/drawing/2016/ink" xmlns:am3d="http://schemas.microsoft.com/office/drawing/2017/model3d" xmlns:o="urn:schemas-microsoft-com:office:office" xmlns:r="http://schemas.openxmlformats.org/officeDocument/2006/relationships" xmlns:m="http://schemas.openxmlformats.org/officeDocument/2006/math" xmlns:v="urn:schemas-microsoft-com:vml" xmlns:wp14="http://schemas.microsoft.com/office/word/2010/wordprocessingDrawing" xmlns:wp="http://schemas.openxmlformats.org/drawingml/2006/wordprocessingDrawing" xmlns:w10="urn:schemas-microsoft-com:office:word" xmlns:w="http://schemas.openxmlformats.org/wordprocessingml/2006/main" xmlns:w14="http://schemas.microsoft.com/office/word/2010/wordml" xmlns:w15="http://schemas.microsoft.com/office/word/2012/wordml" xmlns:w16cex="http://schemas.microsoft.com/office/word/2018/wordml/cex" xmlns:w16cid="http://schemas.microsoft.com/office/word/2016/wordml/cid" xmlns:w16="http://schemas.microsoft.com/office/word/2018/wordml" xmlns:w16se="http://schemas.microsoft.com/office/word/2015/wordml/symex" xmlns:wpg="http://schemas.microsoft.com/office/word/2010/wordprocessingGroup" xmlns:wpi="http://schemas.microsoft.com/office/word/2010/wordprocessingInk" xmlns:wne="http://schemas.microsoft.com/office/word/2006/wordml" xmlns:wps="http://schemas.microsoft.com/office/word/2010/wordprocessingShape" mc:Ignorable="w14 w15 w16se w16cid w16 w16cex wp14">
+<w:document xmlns:wpc="http://schemas.microsoft.com/office/word/2010/wordprocessingCanvas" xmlns:cx="http://schemas.microsoft.com/office/drawing/2014/chartex" xmlns:cx1="http://schemas.microsoft.com/office/drawing/2015/9/8/chartex" xmlns:cx2="http://schemas.microsoft.com/office/drawing/2015/10/21/chartex" xmlns:cx3="http://schemas.microsoft.com/office/drawing/2016/5/9/chartex" xmlns:cx4="http://schemas.microsoft.com/office/drawing/2016/5/10/chartex" xmlns:cx5="http://schemas.microsoft.com/office/drawing/2016/5/11/chartex" xmlns:cx6="http://schemas.microsoft.com/office/drawing/2016/5/12/chartex" xmlns:cx7="http://schemas.microsoft.com/office/drawing/2016/5/13/chartex" xmlns:cx8="http://schemas.microsoft.com/office/drawing/2016/5/14/chartex" xmlns:mc="http://schemas.openxmlformats.org/markup-compatibility/2006" xmlns:aink="http://schemas.microsoft.com/office/drawing/2016/ink" xmlns:am3d="http://schemas.microsoft.com/office/drawing/2017/model3d" xmlns:o="urn:schemas-microsoft-com:office:office" xmlns:r="http://schemas.openxmlformats.org/officeDocument/2006/relationships" xmlns:m="http://schemas.openxmlformats.org/officeDocument/2006/math" xmlns:v="urn:schemas-microsoft-com:vml" xmlns:wp14="http://schemas.microsoft.com/office/word/2010/wordprocessingDrawing" xmlns:wp="http://schemas.openxmlformats.org/drawingml/2006/wordprocessingDrawing" xmlns:w10="urn:schemas-microsoft-com:office:word" xmlns:w="http://schemas.openxmlformats.org/wordprocessingml/2006/main" xmlns:w14="http://schemas.microsoft.com/office/word/2010/wordml" xmlns:w15="http://schemas.microsoft.com/office/word/2012/wordml" xmlns:w16cex="http://schemas.microsoft.com/office/word/2018/wordml/cex" xmlns:w16cid="http://schemas.microsoft.com/office/word/2016/wordml/cid" xmlns:w16="http://schemas.microsoft.com/office/word/2018/wordml" xmlns:w16sdtdh="http://schemas.microsoft.com/office/word/2020/wordml/sdtdatahash" xmlns:w16se="http://schemas.microsoft.com/office/word/2015/wordml/symex" xmlns:wpg="http://schemas.microsoft.com/office/word/2010/wordprocessingGroup" xmlns:wpi="http://schemas.microsoft.com/office/word/2010/wordprocessingInk" xmlns:wne="http://schemas.microsoft.com/office/word/2006/wordml" xmlns:wps="http://schemas.microsoft.com/office/word/2010/wordprocessingShape" mc:Ignorable="w14 w15 w16se w16cid w16 w16cex w16sdtdh wp14">
   <w:body>
     <w:tbl>
       <w:tblPr>
@@ -598,13 +598,13 @@
           <w:lang w:val="id-ID"/>
         </w:rPr>
       </w:pPr>
+      <w:r>
+        <w:rPr>
+          <w:lang w:val="id-ID"/>
+        </w:rPr>
+        <w:t>Me</w:t>
+      </w:r>
       <w:proofErr w:type="spellStart"/>
-      <w:r>
-        <w:rPr>
-          <w:lang w:val="id-ID"/>
-        </w:rPr>
-        <w:t>Me</w:t>
-      </w:r>
       <w:r>
         <w:t>lihat</w:t>
       </w:r>
@@ -801,19 +801,11 @@
           <w:lang w:val="id-ID"/>
         </w:rPr>
       </w:pPr>
-      <w:proofErr w:type="spellStart"/>
       <w:r>
         <w:rPr>
           <w:lang w:val="id-ID"/>
         </w:rPr>
-        <w:t>Mendownload</w:t>
-      </w:r>
-      <w:proofErr w:type="spellEnd"/>
-      <w:r>
-        <w:rPr>
-          <w:lang w:val="id-ID"/>
-        </w:rPr>
-        <w:t xml:space="preserve"> sebagian maupun seluruh proyek</w:t>
+        <w:t>Mendownload sebagian maupun seluruh proyek</w:t>
       </w:r>
       <w:r>
         <w:t xml:space="preserve"> </w:t>
@@ -898,18 +890,12 @@
       <w:r>
         <w:t>ya</w:t>
       </w:r>
+      <w:proofErr w:type="spellEnd"/>
       <w:r>
         <w:rPr>
           <w:lang w:val="id-ID"/>
         </w:rPr>
-        <w:t>ng</w:t>
-      </w:r>
-      <w:proofErr w:type="spellEnd"/>
-      <w:r>
-        <w:rPr>
-          <w:lang w:val="id-ID"/>
-        </w:rPr>
-        <w:t xml:space="preserve"> tidak sesuai dengan tema yang ada di soal proyek,</w:t>
+        <w:t>ng tidak sesuai dengan tema yang ada di soal proyek,</w:t>
       </w:r>
     </w:p>
     <w:p>
@@ -1407,33 +1393,17 @@
         <w:lastRenderedPageBreak/>
         <w:t xml:space="preserve">Persentase </w:t>
       </w:r>
-      <w:proofErr w:type="spellStart"/>
       <w:r>
         <w:rPr>
           <w:lang w:val="id-ID" w:eastAsia="x-none"/>
         </w:rPr>
         <w:t>penilaiaan</w:t>
       </w:r>
-      <w:proofErr w:type="spellEnd"/>
       <w:r>
         <w:rPr>
           <w:lang w:val="id-ID"/>
         </w:rPr>
-        <w:t xml:space="preserve"> untuk </w:t>
-      </w:r>
-      <w:proofErr w:type="spellStart"/>
-      <w:r>
-        <w:rPr>
-          <w:lang w:val="id-ID"/>
-        </w:rPr>
-        <w:t>matakuliah</w:t>
-      </w:r>
-      <w:proofErr w:type="spellEnd"/>
-      <w:r>
-        <w:rPr>
-          <w:lang w:val="id-ID"/>
-        </w:rPr>
-        <w:t xml:space="preserve"> in</w:t>
+        <w:t xml:space="preserve"> untuk matakuliah in</w:t>
       </w:r>
       <w:proofErr w:type="spellStart"/>
       <w:r>
@@ -2724,6 +2694,9 @@
         <w:spacing w:line="360" w:lineRule="auto"/>
         <w:ind w:left="284"/>
         <w:jc w:val="both"/>
+        <w:rPr>
+          <w:highlight w:val="yellow"/>
+        </w:rPr>
       </w:pPr>
     </w:p>
     <w:p>
@@ -2736,148 +2709,222 @@
         <w:spacing w:line="360" w:lineRule="auto"/>
         <w:ind w:left="284" w:hanging="284"/>
         <w:jc w:val="both"/>
+        <w:rPr>
+          <w:highlight w:val="yellow"/>
+        </w:rPr>
       </w:pPr>
       <w:proofErr w:type="spellStart"/>
       <w:r>
         <w:rPr>
           <w:b/>
+          <w:highlight w:val="yellow"/>
         </w:rPr>
         <w:t>Frawlsalla</w:t>
       </w:r>
       <w:proofErr w:type="spellEnd"/>
       <w:r>
+        <w:rPr>
+          <w:highlight w:val="yellow"/>
+        </w:rPr>
         <w:t xml:space="preserve"> </w:t>
       </w:r>
       <w:r>
+        <w:rPr>
+          <w:highlight w:val="yellow"/>
+        </w:rPr>
         <w:t xml:space="preserve">wants you to design the </w:t>
       </w:r>
       <w:r>
         <w:rPr>
           <w:b/>
+          <w:highlight w:val="yellow"/>
         </w:rPr>
         <w:t>blueprint</w:t>
       </w:r>
       <w:r>
+        <w:rPr>
+          <w:highlight w:val="yellow"/>
+        </w:rPr>
         <w:t xml:space="preserve"> of your </w:t>
       </w:r>
       <w:r>
         <w:rPr>
           <w:b/>
+          <w:highlight w:val="yellow"/>
         </w:rPr>
         <w:t>homepage</w:t>
       </w:r>
       <w:r>
+        <w:rPr>
+          <w:highlight w:val="yellow"/>
+        </w:rPr>
         <w:t xml:space="preserve"> </w:t>
       </w:r>
       <w:r>
+        <w:rPr>
+          <w:highlight w:val="yellow"/>
+        </w:rPr>
         <w:t>before making</w:t>
       </w:r>
       <w:r>
+        <w:rPr>
+          <w:highlight w:val="yellow"/>
+        </w:rPr>
         <w:t xml:space="preserve"> the HTML files. The </w:t>
       </w:r>
       <w:r>
         <w:rPr>
           <w:b/>
+          <w:highlight w:val="yellow"/>
         </w:rPr>
         <w:t>blueprint</w:t>
       </w:r>
       <w:r>
+        <w:rPr>
+          <w:highlight w:val="yellow"/>
+        </w:rPr>
         <w:t xml:space="preserve"> will be created using </w:t>
       </w:r>
       <w:r>
         <w:rPr>
           <w:b/>
+          <w:highlight w:val="yellow"/>
         </w:rPr>
         <w:t>Adobe</w:t>
       </w:r>
       <w:r>
+        <w:rPr>
+          <w:highlight w:val="yellow"/>
+        </w:rPr>
         <w:t xml:space="preserve"> </w:t>
       </w:r>
       <w:r>
         <w:rPr>
           <w:b/>
+          <w:highlight w:val="yellow"/>
         </w:rPr>
         <w:t>Photoshop C</w:t>
       </w:r>
       <w:r>
         <w:rPr>
           <w:b/>
+          <w:highlight w:val="yellow"/>
         </w:rPr>
         <w:t>C 2020</w:t>
       </w:r>
       <w:r>
+        <w:rPr>
+          <w:highlight w:val="yellow"/>
+        </w:rPr>
         <w:t xml:space="preserve">. Ensure the </w:t>
       </w:r>
       <w:r>
         <w:rPr>
           <w:b/>
+          <w:highlight w:val="yellow"/>
         </w:rPr>
         <w:t>blueprint</w:t>
       </w:r>
       <w:r>
+        <w:rPr>
+          <w:highlight w:val="yellow"/>
+        </w:rPr>
         <w:t xml:space="preserve"> that you create</w:t>
       </w:r>
       <w:r>
+        <w:rPr>
+          <w:highlight w:val="yellow"/>
+        </w:rPr>
         <w:t>d</w:t>
       </w:r>
       <w:r>
+        <w:rPr>
+          <w:highlight w:val="yellow"/>
+        </w:rPr>
         <w:t xml:space="preserve"> </w:t>
       </w:r>
       <w:r>
+        <w:rPr>
+          <w:highlight w:val="yellow"/>
+        </w:rPr>
         <w:t>is</w:t>
       </w:r>
       <w:r>
+        <w:rPr>
+          <w:highlight w:val="yellow"/>
+        </w:rPr>
         <w:t xml:space="preserve"> the exact same with the website that you will make later. The </w:t>
       </w:r>
       <w:r>
         <w:rPr>
           <w:b/>
+          <w:highlight w:val="yellow"/>
         </w:rPr>
         <w:t xml:space="preserve">homepage blueprint </w:t>
       </w:r>
       <w:r>
+        <w:rPr>
+          <w:highlight w:val="yellow"/>
+        </w:rPr>
         <w:t xml:space="preserve">will contain </w:t>
       </w:r>
       <w:r>
         <w:rPr>
           <w:b/>
+          <w:highlight w:val="yellow"/>
         </w:rPr>
         <w:t>header</w:t>
       </w:r>
       <w:r>
+        <w:rPr>
+          <w:highlight w:val="yellow"/>
+        </w:rPr>
         <w:t xml:space="preserve">, </w:t>
       </w:r>
       <w:r>
         <w:rPr>
           <w:b/>
+          <w:highlight w:val="yellow"/>
         </w:rPr>
         <w:t>navigation</w:t>
       </w:r>
       <w:r>
+        <w:rPr>
+          <w:highlight w:val="yellow"/>
+        </w:rPr>
         <w:t xml:space="preserve">, </w:t>
       </w:r>
       <w:r>
         <w:rPr>
           <w:b/>
+          <w:highlight w:val="yellow"/>
         </w:rPr>
         <w:t>content</w:t>
       </w:r>
       <w:r>
         <w:rPr>
           <w:b/>
+          <w:highlight w:val="yellow"/>
         </w:rPr>
         <w:t>,</w:t>
       </w:r>
       <w:r>
+        <w:rPr>
+          <w:highlight w:val="yellow"/>
+        </w:rPr>
         <w:t xml:space="preserve"> and </w:t>
       </w:r>
       <w:r>
         <w:rPr>
           <w:b/>
+          <w:highlight w:val="yellow"/>
         </w:rPr>
         <w:t>footer</w:t>
       </w:r>
       <w:r>
+        <w:rPr>
+          <w:highlight w:val="yellow"/>
+        </w:rPr>
         <w:t xml:space="preserve"> as its structure.</w:t>
       </w:r>
     </w:p>
@@ -2887,6 +2934,9 @@
         <w:spacing w:line="360" w:lineRule="auto"/>
         <w:ind w:left="284"/>
         <w:jc w:val="both"/>
+        <w:rPr>
+          <w:highlight w:val="yellow"/>
+        </w:rPr>
       </w:pPr>
     </w:p>
     <w:p>
@@ -2899,63 +2949,100 @@
         <w:spacing w:line="360" w:lineRule="auto"/>
         <w:ind w:left="284" w:hanging="284"/>
         <w:jc w:val="both"/>
+        <w:rPr>
+          <w:highlight w:val="yellow"/>
+        </w:rPr>
       </w:pPr>
       <w:proofErr w:type="spellStart"/>
       <w:r>
         <w:rPr>
           <w:b/>
+          <w:highlight w:val="yellow"/>
         </w:rPr>
         <w:t>Frawlsalla</w:t>
       </w:r>
       <w:proofErr w:type="spellEnd"/>
       <w:r>
+        <w:rPr>
+          <w:highlight w:val="yellow"/>
+        </w:rPr>
         <w:t xml:space="preserve"> </w:t>
       </w:r>
       <w:r>
+        <w:rPr>
+          <w:highlight w:val="yellow"/>
+        </w:rPr>
         <w:t xml:space="preserve">wants </w:t>
       </w:r>
       <w:r>
+        <w:rPr>
+          <w:highlight w:val="yellow"/>
+        </w:rPr>
         <w:t>its</w:t>
       </w:r>
       <w:r>
+        <w:rPr>
+          <w:highlight w:val="yellow"/>
+        </w:rPr>
         <w:t xml:space="preserve"> website </w:t>
       </w:r>
       <w:r>
+        <w:rPr>
+          <w:highlight w:val="yellow"/>
+        </w:rPr>
         <w:t xml:space="preserve">to </w:t>
       </w:r>
       <w:r>
+        <w:rPr>
+          <w:highlight w:val="yellow"/>
+        </w:rPr>
         <w:t xml:space="preserve">provide </w:t>
       </w:r>
       <w:r>
         <w:rPr>
           <w:b/>
+          <w:highlight w:val="yellow"/>
         </w:rPr>
         <w:t>information</w:t>
       </w:r>
       <w:r>
+        <w:rPr>
+          <w:highlight w:val="yellow"/>
+        </w:rPr>
         <w:t xml:space="preserve"> </w:t>
       </w:r>
       <w:r>
+        <w:rPr>
+          <w:highlight w:val="yellow"/>
+        </w:rPr>
         <w:t xml:space="preserve">about their game such as their </w:t>
       </w:r>
       <w:r>
         <w:rPr>
           <w:b/>
           <w:bCs/>
+          <w:highlight w:val="yellow"/>
         </w:rPr>
         <w:t>gameplay screenshot</w:t>
       </w:r>
       <w:r>
+        <w:rPr>
+          <w:highlight w:val="yellow"/>
+        </w:rPr>
         <w:t>,</w:t>
       </w:r>
       <w:r>
         <w:rPr>
           <w:b/>
           <w:bCs/>
+          <w:highlight w:val="yellow"/>
         </w:rPr>
         <w:t xml:space="preserve"> events</w:t>
       </w:r>
       <w:r>
+        <w:rPr>
+          <w:highlight w:val="yellow"/>
+        </w:rPr>
         <w:t xml:space="preserve">, </w:t>
       </w:r>
       <w:proofErr w:type="gramStart"/>
@@ -2963,16 +3050,21 @@
         <w:rPr>
           <w:b/>
           <w:bCs/>
+          <w:highlight w:val="yellow"/>
         </w:rPr>
         <w:t>characters</w:t>
       </w:r>
       <w:proofErr w:type="gramEnd"/>
       <w:r>
+        <w:rPr>
+          <w:highlight w:val="yellow"/>
+        </w:rPr>
         <w:t xml:space="preserve"> and other useful info</w:t>
       </w:r>
       <w:r>
         <w:rPr>
           <w:b/>
+          <w:highlight w:val="yellow"/>
         </w:rPr>
         <w:t>.</w:t>
       </w:r>
@@ -2983,6 +3075,9 @@
         <w:spacing w:line="360" w:lineRule="auto"/>
         <w:ind w:left="284"/>
         <w:jc w:val="both"/>
+        <w:rPr>
+          <w:highlight w:val="yellow"/>
+        </w:rPr>
       </w:pPr>
     </w:p>
     <w:p>
@@ -2995,152 +3090,229 @@
         <w:spacing w:line="360" w:lineRule="auto"/>
         <w:ind w:left="284" w:hanging="284"/>
         <w:jc w:val="both"/>
+        <w:rPr>
+          <w:highlight w:val="yellow"/>
+        </w:rPr>
       </w:pPr>
       <w:proofErr w:type="spellStart"/>
       <w:r>
         <w:rPr>
           <w:b/>
+          <w:highlight w:val="yellow"/>
         </w:rPr>
         <w:t>Frawlsalla</w:t>
       </w:r>
       <w:proofErr w:type="spellEnd"/>
       <w:r>
+        <w:rPr>
+          <w:highlight w:val="yellow"/>
+        </w:rPr>
         <w:t xml:space="preserve"> </w:t>
       </w:r>
       <w:r>
-        <w:t>wants you to build the website attractive, appealing and fully function</w:t>
-      </w:r>
-      <w:r>
+        <w:rPr>
+          <w:highlight w:val="yellow"/>
+        </w:rPr>
+        <w:t xml:space="preserve">wants you to build the website attractive, </w:t>
+      </w:r>
+      <w:proofErr w:type="gramStart"/>
+      <w:r>
+        <w:rPr>
+          <w:highlight w:val="yellow"/>
+        </w:rPr>
+        <w:t>appealing</w:t>
+      </w:r>
+      <w:proofErr w:type="gramEnd"/>
+      <w:r>
+        <w:rPr>
+          <w:highlight w:val="yellow"/>
+        </w:rPr>
+        <w:t xml:space="preserve"> and fully function</w:t>
+      </w:r>
+      <w:r>
+        <w:rPr>
+          <w:highlight w:val="yellow"/>
+        </w:rPr>
         <w:t>al</w:t>
       </w:r>
       <w:r>
+        <w:rPr>
+          <w:highlight w:val="yellow"/>
+        </w:rPr>
         <w:t>,</w:t>
       </w:r>
       <w:r>
+        <w:rPr>
+          <w:highlight w:val="yellow"/>
+        </w:rPr>
+        <w:t xml:space="preserve"> and also make sure the website is </w:t>
+      </w:r>
+      <w:r>
+        <w:rPr>
+          <w:b/>
+          <w:highlight w:val="yellow"/>
+        </w:rPr>
+        <w:t>responsive</w:t>
+      </w:r>
+      <w:r>
+        <w:rPr>
+          <w:highlight w:val="yellow"/>
+        </w:rPr>
+        <w:t xml:space="preserve">. The website should be accessible using </w:t>
+      </w:r>
+      <w:r>
+        <w:rPr>
+          <w:highlight w:val="yellow"/>
+        </w:rPr>
+        <w:t xml:space="preserve">a </w:t>
+      </w:r>
+      <w:r>
+        <w:rPr>
+          <w:highlight w:val="yellow"/>
+        </w:rPr>
+        <w:t xml:space="preserve">mobile phone in a perfect way. To achieve that, use </w:t>
+      </w:r>
+      <w:r>
+        <w:rPr>
+          <w:b/>
+          <w:highlight w:val="yellow"/>
+        </w:rPr>
+        <w:t xml:space="preserve">5 kinds of CSS property </w:t>
+      </w:r>
+      <w:r>
+        <w:rPr>
+          <w:highlight w:val="yellow"/>
+        </w:rPr>
+        <w:t xml:space="preserve">and </w:t>
+      </w:r>
+      <w:r>
+        <w:rPr>
+          <w:b/>
+          <w:highlight w:val="yellow"/>
+        </w:rPr>
+        <w:t>JavaScript</w:t>
+      </w:r>
+      <w:r>
+        <w:rPr>
+          <w:highlight w:val="yellow"/>
+        </w:rPr>
+        <w:t xml:space="preserve">. Use </w:t>
+      </w:r>
+      <w:r>
+        <w:rPr>
+          <w:b/>
+          <w:highlight w:val="yellow"/>
+        </w:rPr>
+        <w:t>Meta</w:t>
+      </w:r>
+      <w:r>
+        <w:rPr>
+          <w:highlight w:val="yellow"/>
+        </w:rPr>
         <w:t xml:space="preserve"> </w:t>
       </w:r>
-      <w:proofErr w:type="gramStart"/>
-      <w:r>
-        <w:t>and also</w:t>
-      </w:r>
-      <w:proofErr w:type="gramEnd"/>
-      <w:r>
-        <w:t xml:space="preserve"> make sure the website is </w:t>
-      </w:r>
-      <w:r>
-        <w:rPr>
-          <w:b/>
-        </w:rPr>
-        <w:t>responsive</w:t>
-      </w:r>
-      <w:r>
-        <w:t xml:space="preserve">. The website should be accessible using </w:t>
-      </w:r>
-      <w:r>
-        <w:t xml:space="preserve">a </w:t>
-      </w:r>
-      <w:r>
-        <w:t xml:space="preserve">mobile phone in a perfect way. To achieve that, use </w:t>
-      </w:r>
-      <w:r>
-        <w:rPr>
-          <w:b/>
-        </w:rPr>
-        <w:t xml:space="preserve">5 kinds of CSS property </w:t>
-      </w:r>
-      <w:r>
-        <w:t xml:space="preserve">and </w:t>
-      </w:r>
-      <w:r>
-        <w:rPr>
-          <w:b/>
-        </w:rPr>
-        <w:t>JavaScript</w:t>
-      </w:r>
-      <w:r>
-        <w:t xml:space="preserve">. Use </w:t>
-      </w:r>
-      <w:r>
-        <w:rPr>
-          <w:b/>
-        </w:rPr>
-        <w:t>Meta</w:t>
-      </w:r>
-      <w:r>
+      <w:r>
+        <w:rPr>
+          <w:b/>
+          <w:highlight w:val="yellow"/>
+        </w:rPr>
+        <w:t>viewport</w:t>
+      </w:r>
+      <w:r>
+        <w:rPr>
+          <w:highlight w:val="yellow"/>
+        </w:rPr>
         <w:t xml:space="preserve"> </w:t>
       </w:r>
       <w:r>
         <w:rPr>
           <w:b/>
-        </w:rPr>
-        <w:t>viewport</w:t>
-      </w:r>
-      <w:r>
+          <w:highlight w:val="yellow"/>
+        </w:rPr>
+        <w:t>tag</w:t>
+      </w:r>
+      <w:r>
+        <w:rPr>
+          <w:highlight w:val="yellow"/>
+        </w:rPr>
+        <w:t xml:space="preserve"> and </w:t>
+      </w:r>
+      <w:r>
+        <w:rPr>
+          <w:b/>
+          <w:highlight w:val="yellow"/>
+        </w:rPr>
+        <w:t>media</w:t>
+      </w:r>
+      <w:r>
+        <w:rPr>
+          <w:highlight w:val="yellow"/>
+        </w:rPr>
         <w:t xml:space="preserve"> </w:t>
       </w:r>
       <w:r>
         <w:rPr>
           <w:b/>
-        </w:rPr>
-        <w:t>tag</w:t>
-      </w:r>
-      <w:r>
-        <w:t xml:space="preserve"> and </w:t>
-      </w:r>
-      <w:r>
-        <w:rPr>
-          <w:b/>
-        </w:rPr>
-        <w:t>media</w:t>
-      </w:r>
-      <w:r>
+          <w:highlight w:val="yellow"/>
+        </w:rPr>
+        <w:t>screen</w:t>
+      </w:r>
+      <w:r>
+        <w:rPr>
+          <w:highlight w:val="yellow"/>
+        </w:rPr>
         <w:t xml:space="preserve"> </w:t>
       </w:r>
       <w:r>
         <w:rPr>
           <w:b/>
-        </w:rPr>
-        <w:t>screen</w:t>
-      </w:r>
-      <w:r>
+          <w:highlight w:val="yellow"/>
+        </w:rPr>
+        <w:t>rule</w:t>
+      </w:r>
+      <w:r>
+        <w:rPr>
+          <w:highlight w:val="yellow"/>
+        </w:rPr>
+        <w:t xml:space="preserve"> that will be applied if the screen is </w:t>
+      </w:r>
+      <w:r>
+        <w:rPr>
+          <w:b/>
+          <w:highlight w:val="yellow"/>
+        </w:rPr>
+        <w:t>below</w:t>
+      </w:r>
+      <w:r>
+        <w:rPr>
+          <w:highlight w:val="yellow"/>
+        </w:rPr>
         <w:t xml:space="preserve"> </w:t>
       </w:r>
       <w:r>
         <w:rPr>
           <w:b/>
-        </w:rPr>
-        <w:t>rule</w:t>
-      </w:r>
-      <w:r>
-        <w:t xml:space="preserve"> that will be applied if the screen is </w:t>
-      </w:r>
-      <w:r>
-        <w:rPr>
-          <w:b/>
-        </w:rPr>
-        <w:t>below</w:t>
-      </w:r>
-      <w:r>
-        <w:t xml:space="preserve"> </w:t>
-      </w:r>
-      <w:r>
-        <w:rPr>
-          <w:b/>
+          <w:highlight w:val="yellow"/>
         </w:rPr>
         <w:t>8</w:t>
       </w:r>
       <w:r>
         <w:rPr>
           <w:b/>
+          <w:highlight w:val="yellow"/>
         </w:rPr>
         <w:t>00px</w:t>
       </w:r>
       <w:r>
+        <w:rPr>
+          <w:highlight w:val="yellow"/>
+        </w:rPr>
         <w:t xml:space="preserve"> screen.</w:t>
       </w:r>
       <w:r>
         <w:rPr>
           <w:b/>
+          <w:highlight w:val="yellow"/>
         </w:rPr>
         <w:t xml:space="preserve"> </w:t>
       </w:r>
@@ -3151,6 +3323,9 @@
         <w:spacing w:line="360" w:lineRule="auto"/>
         <w:ind w:left="284"/>
         <w:jc w:val="both"/>
+        <w:rPr>
+          <w:highlight w:val="yellow"/>
+        </w:rPr>
       </w:pPr>
     </w:p>
     <w:p>
@@ -3159,6 +3334,9 @@
         <w:spacing w:line="360" w:lineRule="auto"/>
         <w:ind w:left="284"/>
         <w:jc w:val="both"/>
+        <w:rPr>
+          <w:highlight w:val="yellow"/>
+        </w:rPr>
       </w:pPr>
     </w:p>
     <w:p>
@@ -3167,6 +3345,9 @@
         <w:spacing w:line="360" w:lineRule="auto"/>
         <w:ind w:left="284"/>
         <w:jc w:val="both"/>
+        <w:rPr>
+          <w:highlight w:val="yellow"/>
+        </w:rPr>
       </w:pPr>
     </w:p>
     <w:p>
@@ -3175,6 +3356,9 @@
         <w:spacing w:line="360" w:lineRule="auto"/>
         <w:ind w:left="284"/>
         <w:jc w:val="both"/>
+        <w:rPr>
+          <w:highlight w:val="yellow"/>
+        </w:rPr>
       </w:pPr>
     </w:p>
     <w:p>
@@ -3183,6 +3367,9 @@
         <w:spacing w:line="360" w:lineRule="auto"/>
         <w:ind w:left="284"/>
         <w:jc w:val="both"/>
+        <w:rPr>
+          <w:highlight w:val="yellow"/>
+        </w:rPr>
       </w:pPr>
     </w:p>
     <w:p>
@@ -3191,6 +3378,9 @@
         <w:spacing w:line="360" w:lineRule="auto"/>
         <w:ind w:left="284"/>
         <w:jc w:val="both"/>
+        <w:rPr>
+          <w:highlight w:val="yellow"/>
+        </w:rPr>
       </w:pPr>
     </w:p>
     <w:p>
@@ -3203,147 +3393,216 @@
         <w:spacing w:line="360" w:lineRule="auto"/>
         <w:ind w:left="284" w:hanging="284"/>
         <w:jc w:val="both"/>
-      </w:pPr>
-      <w:r>
+        <w:rPr>
+          <w:highlight w:val="yellow"/>
+        </w:rPr>
+      </w:pPr>
+      <w:r>
+        <w:rPr>
+          <w:highlight w:val="yellow"/>
+        </w:rPr>
         <w:lastRenderedPageBreak/>
         <w:t>The w</w:t>
       </w:r>
       <w:r>
+        <w:rPr>
+          <w:highlight w:val="yellow"/>
+        </w:rPr>
         <w:t xml:space="preserve">ebsite consists of five main pages. </w:t>
       </w:r>
       <w:r>
+        <w:rPr>
+          <w:highlight w:val="yellow"/>
+        </w:rPr>
         <w:t>The</w:t>
       </w:r>
       <w:r>
+        <w:rPr>
+          <w:highlight w:val="yellow"/>
+        </w:rPr>
         <w:t>y</w:t>
       </w:r>
       <w:r>
+        <w:rPr>
+          <w:highlight w:val="yellow"/>
+        </w:rPr>
         <w:t xml:space="preserve"> are </w:t>
       </w:r>
       <w:r>
         <w:rPr>
           <w:b/>
+          <w:highlight w:val="yellow"/>
         </w:rPr>
         <w:t>Home</w:t>
       </w:r>
       <w:r>
+        <w:rPr>
+          <w:highlight w:val="yellow"/>
+        </w:rPr>
         <w:t xml:space="preserve">, </w:t>
       </w:r>
       <w:r>
         <w:rPr>
           <w:b/>
+          <w:highlight w:val="yellow"/>
         </w:rPr>
         <w:t>Screenshots</w:t>
       </w:r>
       <w:r>
+        <w:rPr>
+          <w:highlight w:val="yellow"/>
+        </w:rPr>
         <w:t xml:space="preserve">, </w:t>
       </w:r>
       <w:r>
         <w:rPr>
           <w:b/>
+          <w:highlight w:val="yellow"/>
         </w:rPr>
         <w:t>Events</w:t>
       </w:r>
       <w:r>
+        <w:rPr>
+          <w:highlight w:val="yellow"/>
+        </w:rPr>
         <w:t xml:space="preserve">, </w:t>
       </w:r>
       <w:r>
         <w:rPr>
           <w:b/>
+          <w:highlight w:val="yellow"/>
         </w:rPr>
         <w:t>Characters</w:t>
       </w:r>
       <w:r>
+        <w:rPr>
+          <w:highlight w:val="yellow"/>
+        </w:rPr>
         <w:t xml:space="preserve"> and</w:t>
       </w:r>
       <w:r>
+        <w:rPr>
+          <w:highlight w:val="yellow"/>
+        </w:rPr>
         <w:t xml:space="preserve"> </w:t>
       </w:r>
       <w:r>
         <w:rPr>
           <w:b/>
+          <w:highlight w:val="yellow"/>
         </w:rPr>
         <w:t>Play Now</w:t>
       </w:r>
       <w:r>
+        <w:rPr>
+          <w:highlight w:val="yellow"/>
+        </w:rPr>
         <w:t xml:space="preserve">. </w:t>
       </w:r>
       <w:r>
+        <w:rPr>
+          <w:highlight w:val="yellow"/>
+        </w:rPr>
         <w:t xml:space="preserve">You </w:t>
       </w:r>
       <w:r>
+        <w:rPr>
+          <w:highlight w:val="yellow"/>
+        </w:rPr>
         <w:t>must</w:t>
       </w:r>
       <w:r>
+        <w:rPr>
+          <w:highlight w:val="yellow"/>
+        </w:rPr>
         <w:t xml:space="preserve"> create the </w:t>
       </w:r>
       <w:r>
         <w:rPr>
           <w:b/>
+          <w:highlight w:val="yellow"/>
         </w:rPr>
         <w:t>N</w:t>
       </w:r>
       <w:r>
         <w:rPr>
           <w:b/>
+          <w:highlight w:val="yellow"/>
         </w:rPr>
         <w:t xml:space="preserve">avigation </w:t>
       </w:r>
       <w:r>
         <w:rPr>
           <w:b/>
+          <w:highlight w:val="yellow"/>
         </w:rPr>
         <w:t>M</w:t>
       </w:r>
       <w:r>
         <w:rPr>
           <w:b/>
+          <w:highlight w:val="yellow"/>
         </w:rPr>
         <w:t>enu</w:t>
       </w:r>
       <w:r>
+        <w:rPr>
+          <w:highlight w:val="yellow"/>
+        </w:rPr>
         <w:t xml:space="preserve"> using </w:t>
       </w:r>
       <w:r>
         <w:rPr>
           <w:b/>
+          <w:highlight w:val="yellow"/>
         </w:rPr>
         <w:t xml:space="preserve">Drop </w:t>
       </w:r>
       <w:r>
         <w:rPr>
           <w:b/>
+          <w:highlight w:val="yellow"/>
         </w:rPr>
         <w:t>D</w:t>
       </w:r>
       <w:r>
         <w:rPr>
           <w:b/>
+          <w:highlight w:val="yellow"/>
         </w:rPr>
         <w:t xml:space="preserve">own </w:t>
       </w:r>
       <w:r>
         <w:rPr>
           <w:b/>
+          <w:highlight w:val="yellow"/>
         </w:rPr>
         <w:t>M</w:t>
       </w:r>
       <w:r>
         <w:rPr>
           <w:b/>
+          <w:highlight w:val="yellow"/>
         </w:rPr>
         <w:t xml:space="preserve">enu </w:t>
       </w:r>
       <w:r>
+        <w:rPr>
+          <w:highlight w:val="yellow"/>
+        </w:rPr>
         <w:t>using</w:t>
       </w:r>
       <w:r>
         <w:rPr>
           <w:b/>
+          <w:highlight w:val="yellow"/>
         </w:rPr>
         <w:t xml:space="preserve"> CSS</w:t>
       </w:r>
       <w:r>
+        <w:rPr>
+          <w:highlight w:val="yellow"/>
+        </w:rPr>
         <w:t>. Below are the requirements for each page:</w:t>
       </w:r>
     </w:p>
@@ -3362,11 +3621,13 @@
         <w:jc w:val="both"/>
         <w:rPr>
           <w:b/>
-        </w:rPr>
-      </w:pPr>
-      <w:r>
-        <w:rPr>
-          <w:b/>
+          <w:highlight w:val="yellow"/>
+        </w:rPr>
+      </w:pPr>
+      <w:r>
+        <w:rPr>
+          <w:b/>
+          <w:highlight w:val="yellow"/>
         </w:rPr>
         <w:t>Home</w:t>
       </w:r>
@@ -3377,41 +3638,67 @@
         <w:spacing w:line="360" w:lineRule="auto"/>
         <w:ind w:left="567" w:firstLine="283"/>
         <w:jc w:val="both"/>
+        <w:rPr>
+          <w:highlight w:val="yellow"/>
+        </w:rPr>
       </w:pPr>
       <w:proofErr w:type="spellStart"/>
       <w:r>
         <w:rPr>
           <w:b/>
+          <w:highlight w:val="yellow"/>
         </w:rPr>
         <w:t>Frawlsalla</w:t>
       </w:r>
       <w:proofErr w:type="spellEnd"/>
       <w:r>
+        <w:rPr>
+          <w:highlight w:val="yellow"/>
+        </w:rPr>
         <w:t xml:space="preserve"> </w:t>
       </w:r>
       <w:r>
+        <w:rPr>
+          <w:highlight w:val="yellow"/>
+        </w:rPr>
         <w:t>wants this page</w:t>
       </w:r>
       <w:r>
+        <w:rPr>
+          <w:highlight w:val="yellow"/>
+        </w:rPr>
         <w:t xml:space="preserve"> to</w:t>
       </w:r>
       <w:r>
+        <w:rPr>
+          <w:highlight w:val="yellow"/>
+        </w:rPr>
         <w:t xml:space="preserve"> </w:t>
       </w:r>
       <w:r>
+        <w:rPr>
+          <w:highlight w:val="yellow"/>
+        </w:rPr>
         <w:t xml:space="preserve">provide some basic information about the game and </w:t>
       </w:r>
       <w:proofErr w:type="gramStart"/>
       <w:r>
+        <w:rPr>
+          <w:highlight w:val="yellow"/>
+        </w:rPr>
         <w:t>it’s</w:t>
       </w:r>
       <w:proofErr w:type="gramEnd"/>
       <w:r>
+        <w:rPr>
+          <w:highlight w:val="yellow"/>
+        </w:rPr>
         <w:t xml:space="preserve"> features. This page also shows the </w:t>
       </w:r>
       <w:r>
         <w:rPr>
           <w:b/>
+          <w:highlight w:val="yellow"/>
         </w:rPr>
         <w:t xml:space="preserve">highlight of </w:t>
       </w:r>
@@ -3419,6 +3706,7 @@
       <w:r>
         <w:rPr>
           <w:b/>
+          <w:highlight w:val="yellow"/>
         </w:rPr>
         <w:t>Frawlsalla</w:t>
       </w:r>
@@ -3426,34 +3714,47 @@
       <w:r>
         <w:rPr>
           <w:b/>
+          <w:highlight w:val="yellow"/>
         </w:rPr>
         <w:t xml:space="preserve"> </w:t>
       </w:r>
       <w:r>
         <w:rPr>
           <w:b/>
+          <w:highlight w:val="yellow"/>
         </w:rPr>
         <w:t>events</w:t>
       </w:r>
       <w:r>
+        <w:rPr>
+          <w:highlight w:val="yellow"/>
+        </w:rPr>
         <w:t xml:space="preserve"> </w:t>
       </w:r>
       <w:r>
+        <w:rPr>
+          <w:highlight w:val="yellow"/>
+        </w:rPr>
         <w:t xml:space="preserve">with an </w:t>
       </w:r>
       <w:r>
         <w:rPr>
           <w:b/>
+          <w:highlight w:val="yellow"/>
         </w:rPr>
         <w:t>image-slider</w:t>
       </w:r>
       <w:r>
+        <w:rPr>
+          <w:highlight w:val="yellow"/>
+        </w:rPr>
         <w:t xml:space="preserve"> using </w:t>
       </w:r>
       <w:proofErr w:type="spellStart"/>
       <w:r>
         <w:rPr>
           <w:b/>
+          <w:highlight w:val="yellow"/>
         </w:rPr>
         <w:t>JQuery</w:t>
       </w:r>
@@ -3461,16 +3762,21 @@
       <w:r>
         <w:rPr>
           <w:b/>
+          <w:highlight w:val="yellow"/>
         </w:rPr>
         <w:t xml:space="preserve"> animation </w:t>
       </w:r>
       <w:r>
         <w:rPr>
           <w:bCs/>
+          <w:highlight w:val="yellow"/>
         </w:rPr>
         <w:t>effect</w:t>
       </w:r>
       <w:r>
+        <w:rPr>
+          <w:highlight w:val="yellow"/>
+        </w:rPr>
         <w:t>.</w:t>
       </w:r>
     </w:p>
@@ -3489,11 +3795,13 @@
         <w:jc w:val="both"/>
         <w:rPr>
           <w:b/>
-        </w:rPr>
-      </w:pPr>
-      <w:r>
-        <w:rPr>
-          <w:b/>
+          <w:highlight w:val="yellow"/>
+        </w:rPr>
+      </w:pPr>
+      <w:r>
+        <w:rPr>
+          <w:b/>
+          <w:highlight w:val="yellow"/>
         </w:rPr>
         <w:t>Screenshots</w:t>
       </w:r>
@@ -3504,17 +3812,27 @@
         <w:spacing w:line="360" w:lineRule="auto"/>
         <w:ind w:firstLine="90"/>
         <w:jc w:val="both"/>
-      </w:pPr>
-      <w:r>
+        <w:rPr>
+          <w:highlight w:val="yellow"/>
+        </w:rPr>
+      </w:pPr>
+      <w:r>
+        <w:rPr>
+          <w:highlight w:val="yellow"/>
+        </w:rPr>
         <w:t xml:space="preserve">This page provides gameplay </w:t>
       </w:r>
       <w:r>
         <w:rPr>
           <w:b/>
+          <w:highlight w:val="yellow"/>
         </w:rPr>
         <w:t>screenshots</w:t>
       </w:r>
       <w:r>
+        <w:rPr>
+          <w:highlight w:val="yellow"/>
+        </w:rPr>
         <w:t xml:space="preserve"> of the game.</w:t>
       </w:r>
     </w:p>
@@ -3533,11 +3851,13 @@
         <w:jc w:val="both"/>
         <w:rPr>
           <w:b/>
-        </w:rPr>
-      </w:pPr>
-      <w:r>
-        <w:rPr>
-          <w:b/>
+          <w:highlight w:val="yellow"/>
+        </w:rPr>
+      </w:pPr>
+      <w:r>
+        <w:rPr>
+          <w:b/>
+          <w:highlight w:val="yellow"/>
         </w:rPr>
         <w:t>Events</w:t>
       </w:r>
@@ -3548,18 +3868,28 @@
         <w:spacing w:line="360" w:lineRule="auto"/>
         <w:ind w:left="567" w:firstLine="243"/>
         <w:jc w:val="both"/>
-      </w:pPr>
-      <w:r>
+        <w:rPr>
+          <w:highlight w:val="yellow"/>
+        </w:rPr>
+      </w:pPr>
+      <w:r>
+        <w:rPr>
+          <w:highlight w:val="yellow"/>
+        </w:rPr>
         <w:t xml:space="preserve">This page provides information of </w:t>
       </w:r>
       <w:r>
         <w:rPr>
           <w:b/>
           <w:bCs/>
+          <w:highlight w:val="yellow"/>
         </w:rPr>
         <w:t>events</w:t>
       </w:r>
       <w:r>
+        <w:rPr>
+          <w:highlight w:val="yellow"/>
+        </w:rPr>
         <w:t xml:space="preserve"> that are held by </w:t>
       </w:r>
       <w:proofErr w:type="spellStart"/>
@@ -3567,20 +3897,22 @@
         <w:rPr>
           <w:b/>
           <w:bCs/>
+          <w:highlight w:val="yellow"/>
         </w:rPr>
         <w:t>Frawlsalla</w:t>
       </w:r>
       <w:proofErr w:type="spellEnd"/>
       <w:r>
-        <w:t xml:space="preserve">. Display the </w:t>
-      </w:r>
-      <w:r>
-        <w:t>event</w:t>
+        <w:rPr>
+          <w:highlight w:val="yellow"/>
+        </w:rPr>
+        <w:t>. Display the event</w:t>
       </w:r>
       <w:r>
         <w:rPr>
           <w:b/>
           <w:bCs/>
+          <w:highlight w:val="yellow"/>
         </w:rPr>
         <w:t xml:space="preserve"> </w:t>
       </w:r>
@@ -3588,6 +3920,7 @@
         <w:rPr>
           <w:b/>
           <w:bCs/>
+          <w:highlight w:val="yellow"/>
         </w:rPr>
         <w:t>title,</w:t>
       </w:r>
@@ -3595,6 +3928,7 @@
         <w:rPr>
           <w:b/>
           <w:bCs/>
+          <w:highlight w:val="yellow"/>
         </w:rPr>
         <w:t xml:space="preserve"> image</w:t>
       </w:r>
@@ -3602,40 +3936,66 @@
         <w:rPr>
           <w:b/>
           <w:bCs/>
+          <w:highlight w:val="yellow"/>
         </w:rPr>
         <w:t>,</w:t>
       </w:r>
       <w:r>
+        <w:rPr>
+          <w:highlight w:val="yellow"/>
+        </w:rPr>
         <w:t xml:space="preserve"> and </w:t>
       </w:r>
       <w:r>
         <w:rPr>
           <w:b/>
           <w:bCs/>
+          <w:highlight w:val="yellow"/>
         </w:rPr>
         <w:t>description</w:t>
       </w:r>
       <w:r>
+        <w:rPr>
+          <w:highlight w:val="yellow"/>
+        </w:rPr>
         <w:t xml:space="preserve"> so that </w:t>
       </w:r>
       <w:r>
+        <w:rPr>
+          <w:highlight w:val="yellow"/>
+        </w:rPr>
         <w:t>the</w:t>
       </w:r>
       <w:r>
+        <w:rPr>
+          <w:highlight w:val="yellow"/>
+        </w:rPr>
         <w:t xml:space="preserve"> player</w:t>
       </w:r>
       <w:r>
+        <w:rPr>
+          <w:highlight w:val="yellow"/>
+        </w:rPr>
         <w:t>s</w:t>
       </w:r>
       <w:r>
+        <w:rPr>
+          <w:highlight w:val="yellow"/>
+        </w:rPr>
         <w:t xml:space="preserve"> could read </w:t>
       </w:r>
       <w:proofErr w:type="gramStart"/>
       <w:r>
+        <w:rPr>
+          <w:highlight w:val="yellow"/>
+        </w:rPr>
         <w:t>what’s</w:t>
       </w:r>
       <w:proofErr w:type="gramEnd"/>
       <w:r>
+        <w:rPr>
+          <w:highlight w:val="yellow"/>
+        </w:rPr>
         <w:t xml:space="preserve"> the event is about.</w:t>
       </w:r>
     </w:p>
@@ -3654,11 +4014,13 @@
         <w:jc w:val="both"/>
         <w:rPr>
           <w:b/>
-        </w:rPr>
-      </w:pPr>
-      <w:r>
-        <w:rPr>
-          <w:b/>
+          <w:highlight w:val="yellow"/>
+        </w:rPr>
+      </w:pPr>
+      <w:r>
+        <w:rPr>
+          <w:b/>
+          <w:highlight w:val="yellow"/>
         </w:rPr>
         <w:t>Characters</w:t>
       </w:r>
@@ -3669,18 +4031,28 @@
         <w:spacing w:line="360" w:lineRule="auto"/>
         <w:ind w:left="567" w:firstLine="243"/>
         <w:jc w:val="both"/>
-      </w:pPr>
-      <w:r>
+        <w:rPr>
+          <w:highlight w:val="yellow"/>
+        </w:rPr>
+      </w:pPr>
+      <w:r>
+        <w:rPr>
+          <w:highlight w:val="yellow"/>
+        </w:rPr>
         <w:t xml:space="preserve">This page provides information of </w:t>
       </w:r>
       <w:r>
         <w:rPr>
           <w:b/>
           <w:bCs/>
+          <w:highlight w:val="yellow"/>
         </w:rPr>
         <w:t xml:space="preserve">characters </w:t>
       </w:r>
       <w:r>
+        <w:rPr>
+          <w:highlight w:val="yellow"/>
+        </w:rPr>
         <w:t xml:space="preserve">available in </w:t>
       </w:r>
       <w:proofErr w:type="spellStart"/>
@@ -3688,20 +4060,33 @@
         <w:rPr>
           <w:b/>
           <w:bCs/>
+          <w:highlight w:val="yellow"/>
         </w:rPr>
         <w:t>Frawlsalla</w:t>
       </w:r>
       <w:proofErr w:type="spellEnd"/>
       <w:r>
+        <w:rPr>
+          <w:highlight w:val="yellow"/>
+        </w:rPr>
         <w:t xml:space="preserve">. Display </w:t>
       </w:r>
       <w:r>
+        <w:rPr>
+          <w:highlight w:val="yellow"/>
+        </w:rPr>
         <w:t xml:space="preserve">the character’s image and </w:t>
       </w:r>
       <w:r>
+        <w:rPr>
+          <w:highlight w:val="yellow"/>
+        </w:rPr>
         <w:t>name</w:t>
       </w:r>
       <w:r>
+        <w:rPr>
+          <w:highlight w:val="yellow"/>
+        </w:rPr>
         <w:t>.</w:t>
       </w:r>
     </w:p>
@@ -3720,11 +4105,13 @@
         <w:jc w:val="both"/>
         <w:rPr>
           <w:b/>
-        </w:rPr>
-      </w:pPr>
-      <w:r>
-        <w:rPr>
-          <w:b/>
+          <w:highlight w:val="yellow"/>
+        </w:rPr>
+      </w:pPr>
+      <w:r>
+        <w:rPr>
+          <w:b/>
+          <w:highlight w:val="yellow"/>
         </w:rPr>
         <w:t>Play Now</w:t>
       </w:r>
@@ -3735,107 +4122,106 @@
         <w:spacing w:line="360" w:lineRule="auto"/>
         <w:ind w:left="567" w:firstLine="283"/>
         <w:jc w:val="both"/>
-      </w:pPr>
-      <w:r>
+        <w:rPr>
+          <w:highlight w:val="yellow"/>
+        </w:rPr>
+      </w:pPr>
+      <w:r>
+        <w:rPr>
+          <w:highlight w:val="yellow"/>
+        </w:rPr>
         <w:t xml:space="preserve">This page provides a </w:t>
       </w:r>
       <w:r>
         <w:rPr>
           <w:b/>
+          <w:highlight w:val="yellow"/>
         </w:rPr>
         <w:t>registration</w:t>
       </w:r>
       <w:r>
-        <w:t xml:space="preserve"> menu for the customer. Customer</w:t>
-      </w:r>
-      <w:r>
-        <w:t xml:space="preserve"> need</w:t>
-      </w:r>
-      <w:r>
-        <w:t>s</w:t>
-      </w:r>
-      <w:r>
-        <w:t xml:space="preserve"> to submit some personal information such as </w:t>
-      </w:r>
-      <w:r>
-        <w:rPr>
-          <w:b/>
-        </w:rPr>
-        <w:t>name, email, password, gender</w:t>
-      </w:r>
-      <w:r>
-        <w:rPr>
-          <w:b/>
-        </w:rPr>
-        <w:t xml:space="preserve"> </w:t>
-      </w:r>
-      <w:r>
+        <w:rPr>
+          <w:highlight w:val="yellow"/>
+        </w:rPr>
+        <w:t xml:space="preserve"> menu for the customer. Customer needs to submit some personal information such as </w:t>
+      </w:r>
+      <w:r>
+        <w:rPr>
+          <w:b/>
+          <w:highlight w:val="yellow"/>
+        </w:rPr>
+        <w:t xml:space="preserve">name, email, password, gender </w:t>
+      </w:r>
+      <w:r>
+        <w:rPr>
+          <w:highlight w:val="yellow"/>
+        </w:rPr>
         <w:t xml:space="preserve">and </w:t>
       </w:r>
       <w:r>
         <w:rPr>
           <w:b/>
-        </w:rPr>
-        <w:t>c</w:t>
-      </w:r>
-      <w:r>
-        <w:rPr>
-          <w:b/>
-        </w:rPr>
-        <w:t>ustomer must agree with</w:t>
-      </w:r>
-      <w:r>
-        <w:rPr>
-          <w:b/>
-        </w:rPr>
-        <w:t xml:space="preserve"> </w:t>
-      </w:r>
-      <w:r>
-        <w:rPr>
-          <w:b/>
-        </w:rPr>
-        <w:t>terms and conditions</w:t>
-      </w:r>
-      <w:r>
+          <w:highlight w:val="yellow"/>
+        </w:rPr>
+        <w:t>customer must agree with</w:t>
+      </w:r>
+      <w:r>
+        <w:rPr>
+          <w:b/>
+          <w:highlight w:val="yellow"/>
+        </w:rPr>
+        <w:t xml:space="preserve"> terms and conditions</w:t>
+      </w:r>
+      <w:r>
+        <w:rPr>
+          <w:highlight w:val="yellow"/>
+        </w:rPr>
         <w:t xml:space="preserve">. You are also asked to create </w:t>
       </w:r>
       <w:r>
         <w:rPr>
           <w:b/>
+          <w:highlight w:val="yellow"/>
         </w:rPr>
         <w:t>5 kinds of form components</w:t>
       </w:r>
       <w:r>
+        <w:rPr>
+          <w:highlight w:val="yellow"/>
+        </w:rPr>
         <w:t xml:space="preserve"> and </w:t>
       </w:r>
       <w:r>
         <w:rPr>
           <w:b/>
+          <w:highlight w:val="yellow"/>
         </w:rPr>
         <w:t>5 kinds of validation</w:t>
       </w:r>
       <w:r>
+        <w:rPr>
+          <w:highlight w:val="yellow"/>
+        </w:rPr>
         <w:t xml:space="preserve">. For validation, you must create it using </w:t>
       </w:r>
       <w:r>
         <w:rPr>
           <w:b/>
-        </w:rPr>
-        <w:t>JavaScript</w:t>
-      </w:r>
-      <w:r>
-        <w:rPr>
-          <w:b/>
-        </w:rPr>
-        <w:t xml:space="preserve"> </w:t>
-      </w:r>
-      <w:r>
+          <w:highlight w:val="yellow"/>
+        </w:rPr>
+        <w:t xml:space="preserve">JavaScript </w:t>
+      </w:r>
+      <w:r>
+        <w:rPr>
+          <w:highlight w:val="yellow"/>
+        </w:rPr>
         <w:t xml:space="preserve">and </w:t>
       </w:r>
       <w:proofErr w:type="gramStart"/>
       <w:r>
         <w:rPr>
           <w:b/>
+          <w:highlight w:val="yellow"/>
         </w:rPr>
         <w:t>don’t</w:t>
       </w:r>
@@ -3843,10 +4229,14 @@
       <w:r>
         <w:rPr>
           <w:b/>
+          <w:highlight w:val="yellow"/>
         </w:rPr>
         <w:t xml:space="preserve"> use regular expression</w:t>
       </w:r>
       <w:r>
+        <w:rPr>
+          <w:highlight w:val="yellow"/>
+        </w:rPr>
         <w:t>.</w:t>
       </w:r>
     </w:p>
@@ -3858,6 +4248,7 @@
         <w:jc w:val="both"/>
         <w:rPr>
           <w:b/>
+          <w:highlight w:val="yellow"/>
         </w:rPr>
       </w:pPr>
     </w:p>
@@ -3867,12 +4258,14 @@
         <w:jc w:val="both"/>
         <w:rPr>
           <w:b/>
+          <w:highlight w:val="yellow"/>
           <w:u w:val="single"/>
         </w:rPr>
       </w:pPr>
       <w:r>
         <w:rPr>
           <w:b/>
+          <w:highlight w:val="yellow"/>
           <w:u w:val="single"/>
         </w:rPr>
         <w:t>Guidelines:</w:t>
@@ -3887,26 +4280,40 @@
         </w:numPr>
         <w:spacing w:line="360" w:lineRule="auto"/>
         <w:jc w:val="both"/>
-      </w:pPr>
-      <w:r>
+        <w:rPr>
+          <w:highlight w:val="yellow"/>
+        </w:rPr>
+      </w:pPr>
+      <w:r>
+        <w:rPr>
+          <w:highlight w:val="yellow"/>
+        </w:rPr>
         <w:t xml:space="preserve">Design your website by observing the principles of </w:t>
       </w:r>
       <w:r>
         <w:rPr>
           <w:b/>
+          <w:highlight w:val="yellow"/>
         </w:rPr>
         <w:t>human and computer interaction</w:t>
       </w:r>
       <w:r>
+        <w:rPr>
+          <w:highlight w:val="yellow"/>
+        </w:rPr>
         <w:t xml:space="preserve">. Set up your site as creative as possible but still strive for </w:t>
       </w:r>
       <w:r>
         <w:rPr>
           <w:b/>
+          <w:highlight w:val="yellow"/>
         </w:rPr>
         <w:t>consistency</w:t>
       </w:r>
       <w:r>
+        <w:rPr>
+          <w:highlight w:val="yellow"/>
+        </w:rPr>
         <w:t>.</w:t>
       </w:r>
     </w:p>
@@ -3919,65 +4326,93 @@
         </w:numPr>
         <w:spacing w:line="360" w:lineRule="auto"/>
         <w:jc w:val="both"/>
-      </w:pPr>
-      <w:r>
+        <w:rPr>
+          <w:highlight w:val="yellow"/>
+        </w:rPr>
+      </w:pPr>
+      <w:r>
+        <w:rPr>
+          <w:highlight w:val="yellow"/>
+        </w:rPr>
         <w:t xml:space="preserve">The </w:t>
       </w:r>
       <w:r>
         <w:rPr>
           <w:b/>
+          <w:highlight w:val="yellow"/>
         </w:rPr>
         <w:t>logo</w:t>
       </w:r>
       <w:r>
+        <w:rPr>
+          <w:highlight w:val="yellow"/>
+        </w:rPr>
         <w:t xml:space="preserve"> and </w:t>
       </w:r>
       <w:r>
         <w:rPr>
           <w:b/>
+          <w:highlight w:val="yellow"/>
         </w:rPr>
         <w:t>blueprint</w:t>
       </w:r>
       <w:r>
+        <w:rPr>
+          <w:highlight w:val="yellow"/>
+        </w:rPr>
         <w:t xml:space="preserve"> (only </w:t>
       </w:r>
       <w:r>
         <w:rPr>
           <w:b/>
+          <w:highlight w:val="yellow"/>
         </w:rPr>
         <w:t>homepage)</w:t>
       </w:r>
       <w:r>
+        <w:rPr>
+          <w:highlight w:val="yellow"/>
+        </w:rPr>
         <w:t xml:space="preserve"> must be designed using </w:t>
       </w:r>
       <w:r>
         <w:rPr>
           <w:b/>
+          <w:highlight w:val="yellow"/>
         </w:rPr>
         <w:t>Adobe Photoshop C</w:t>
       </w:r>
       <w:r>
         <w:rPr>
           <w:b/>
+          <w:highlight w:val="yellow"/>
         </w:rPr>
         <w:t>C 2020</w:t>
       </w:r>
       <w:r>
         <w:rPr>
           <w:b/>
+          <w:highlight w:val="yellow"/>
         </w:rPr>
         <w:t xml:space="preserve"> </w:t>
       </w:r>
       <w:r>
+        <w:rPr>
+          <w:highlight w:val="yellow"/>
+        </w:rPr>
         <w:t>and make sure</w:t>
       </w:r>
       <w:r>
         <w:rPr>
           <w:b/>
+          <w:highlight w:val="yellow"/>
         </w:rPr>
         <w:t xml:space="preserve"> no layers are merged</w:t>
       </w:r>
       <w:r>
+        <w:rPr>
+          <w:highlight w:val="yellow"/>
+        </w:rPr>
         <w:t>.</w:t>
       </w:r>
     </w:p>
@@ -3990,65 +4425,93 @@
         </w:numPr>
         <w:spacing w:line="360" w:lineRule="auto"/>
         <w:jc w:val="both"/>
-      </w:pPr>
-      <w:r>
+        <w:rPr>
+          <w:highlight w:val="yellow"/>
+        </w:rPr>
+      </w:pPr>
+      <w:r>
+        <w:rPr>
+          <w:highlight w:val="yellow"/>
+        </w:rPr>
         <w:t xml:space="preserve">Consider the </w:t>
       </w:r>
       <w:r>
         <w:rPr>
           <w:b/>
+          <w:highlight w:val="yellow"/>
         </w:rPr>
         <w:t>color</w:t>
       </w:r>
       <w:r>
+        <w:rPr>
+          <w:highlight w:val="yellow"/>
+        </w:rPr>
         <w:t xml:space="preserve">, </w:t>
       </w:r>
       <w:r>
         <w:rPr>
           <w:b/>
+          <w:highlight w:val="yellow"/>
         </w:rPr>
         <w:t>font</w:t>
       </w:r>
       <w:r>
+        <w:rPr>
+          <w:highlight w:val="yellow"/>
+        </w:rPr>
         <w:t xml:space="preserve">, </w:t>
       </w:r>
       <w:r>
         <w:rPr>
           <w:b/>
+          <w:highlight w:val="yellow"/>
         </w:rPr>
         <w:t>image</w:t>
       </w:r>
       <w:r>
+        <w:rPr>
+          <w:highlight w:val="yellow"/>
+        </w:rPr>
         <w:t xml:space="preserve">, </w:t>
       </w:r>
       <w:r>
         <w:rPr>
           <w:b/>
+          <w:highlight w:val="yellow"/>
         </w:rPr>
         <w:t>size</w:t>
       </w:r>
       <w:r>
         <w:rPr>
           <w:b/>
+          <w:highlight w:val="yellow"/>
         </w:rPr>
         <w:t>,</w:t>
       </w:r>
       <w:r>
         <w:rPr>
           <w:b/>
+          <w:highlight w:val="yellow"/>
         </w:rPr>
         <w:t xml:space="preserve"> </w:t>
       </w:r>
       <w:r>
+        <w:rPr>
+          <w:highlight w:val="yellow"/>
+        </w:rPr>
         <w:t xml:space="preserve">and </w:t>
       </w:r>
       <w:r>
         <w:rPr>
           <w:b/>
+          <w:highlight w:val="yellow"/>
         </w:rPr>
         <w:t>layout</w:t>
       </w:r>
       <w:r>
+        <w:rPr>
+          <w:highlight w:val="yellow"/>
+        </w:rPr>
         <w:t xml:space="preserve"> that you use to design the logo and website.</w:t>
       </w:r>
     </w:p>
@@ -4061,26 +4524,40 @@
         </w:numPr>
         <w:spacing w:line="360" w:lineRule="auto"/>
         <w:jc w:val="both"/>
-      </w:pPr>
-      <w:r>
+        <w:rPr>
+          <w:highlight w:val="yellow"/>
+        </w:rPr>
+      </w:pPr>
+      <w:r>
+        <w:rPr>
+          <w:highlight w:val="yellow"/>
+        </w:rPr>
         <w:t xml:space="preserve">All </w:t>
       </w:r>
       <w:r>
         <w:rPr>
           <w:b/>
+          <w:highlight w:val="yellow"/>
         </w:rPr>
         <w:t>pages mentioned in the requirement</w:t>
       </w:r>
       <w:r>
+        <w:rPr>
+          <w:highlight w:val="yellow"/>
+        </w:rPr>
         <w:t xml:space="preserve"> should be created </w:t>
       </w:r>
       <w:r>
         <w:rPr>
           <w:b/>
+          <w:highlight w:val="yellow"/>
         </w:rPr>
         <w:t>based on your template design</w:t>
       </w:r>
       <w:r>
+        <w:rPr>
+          <w:highlight w:val="yellow"/>
+        </w:rPr>
         <w:t>.</w:t>
       </w:r>
     </w:p>
@@ -4093,62 +4570,92 @@
         </w:numPr>
         <w:spacing w:line="360" w:lineRule="auto"/>
         <w:jc w:val="both"/>
-      </w:pPr>
-      <w:r>
+        <w:rPr>
+          <w:highlight w:val="yellow"/>
+        </w:rPr>
+      </w:pPr>
+      <w:r>
+        <w:rPr>
+          <w:highlight w:val="yellow"/>
+        </w:rPr>
         <w:t xml:space="preserve">Use only </w:t>
       </w:r>
       <w:r>
         <w:rPr>
           <w:b/>
+          <w:highlight w:val="yellow"/>
         </w:rPr>
         <w:t>external</w:t>
       </w:r>
       <w:r>
+        <w:rPr>
+          <w:highlight w:val="yellow"/>
+        </w:rPr>
         <w:t xml:space="preserve"> </w:t>
       </w:r>
       <w:r>
         <w:rPr>
           <w:b/>
+          <w:highlight w:val="yellow"/>
         </w:rPr>
         <w:t>CSS</w:t>
       </w:r>
       <w:r>
+        <w:rPr>
+          <w:highlight w:val="yellow"/>
+        </w:rPr>
         <w:t xml:space="preserve">. </w:t>
       </w:r>
       <w:r>
         <w:rPr>
           <w:b/>
+          <w:highlight w:val="yellow"/>
         </w:rPr>
         <w:t>Internal</w:t>
       </w:r>
       <w:r>
+        <w:rPr>
+          <w:highlight w:val="yellow"/>
+        </w:rPr>
         <w:t xml:space="preserve"> or </w:t>
       </w:r>
       <w:r>
         <w:rPr>
           <w:b/>
+          <w:highlight w:val="yellow"/>
         </w:rPr>
         <w:t>inline</w:t>
       </w:r>
       <w:r>
+        <w:rPr>
+          <w:highlight w:val="yellow"/>
+        </w:rPr>
         <w:t xml:space="preserve"> </w:t>
       </w:r>
       <w:r>
         <w:rPr>
           <w:b/>
+          <w:highlight w:val="yellow"/>
         </w:rPr>
         <w:t>CSS</w:t>
       </w:r>
       <w:r>
+        <w:rPr>
+          <w:highlight w:val="yellow"/>
+        </w:rPr>
         <w:t xml:space="preserve"> will not be </w:t>
       </w:r>
       <w:r>
         <w:rPr>
           <w:b/>
+          <w:highlight w:val="yellow"/>
         </w:rPr>
         <w:t>marked</w:t>
       </w:r>
       <w:r>
+        <w:rPr>
+          <w:highlight w:val="yellow"/>
+        </w:rPr>
         <w:t>.</w:t>
       </w:r>
     </w:p>
@@ -4163,23 +4670,32 @@
         <w:jc w:val="both"/>
         <w:rPr>
           <w:b/>
-        </w:rPr>
-      </w:pPr>
-      <w:r>
+          <w:highlight w:val="yellow"/>
+        </w:rPr>
+      </w:pPr>
+      <w:r>
+        <w:rPr>
+          <w:highlight w:val="yellow"/>
+        </w:rPr>
         <w:t xml:space="preserve">Use </w:t>
       </w:r>
       <w:r>
         <w:rPr>
           <w:b/>
+          <w:highlight w:val="yellow"/>
         </w:rPr>
         <w:t>CSS box positioning concept</w:t>
       </w:r>
       <w:r>
+        <w:rPr>
+          <w:highlight w:val="yellow"/>
+        </w:rPr>
         <w:t xml:space="preserve"> to design your web structure</w:t>
       </w:r>
       <w:r>
         <w:rPr>
           <w:b/>
+          <w:highlight w:val="yellow"/>
         </w:rPr>
         <w:t>, do not use table for the layout.</w:t>
       </w:r>
@@ -4193,26 +4709,40 @@
         </w:numPr>
         <w:spacing w:line="360" w:lineRule="auto"/>
         <w:jc w:val="both"/>
-      </w:pPr>
-      <w:r>
+        <w:rPr>
+          <w:highlight w:val="yellow"/>
+        </w:rPr>
+      </w:pPr>
+      <w:r>
+        <w:rPr>
+          <w:highlight w:val="yellow"/>
+        </w:rPr>
         <w:t xml:space="preserve">Consider the language you use, including spelling and grammar, feel free to choose either </w:t>
       </w:r>
       <w:r>
         <w:rPr>
           <w:b/>
+          <w:highlight w:val="yellow"/>
         </w:rPr>
         <w:t>Bahasa</w:t>
       </w:r>
       <w:r>
+        <w:rPr>
+          <w:highlight w:val="yellow"/>
+        </w:rPr>
         <w:t xml:space="preserve"> or </w:t>
       </w:r>
       <w:r>
         <w:rPr>
           <w:b/>
+          <w:highlight w:val="yellow"/>
         </w:rPr>
         <w:t>English</w:t>
       </w:r>
       <w:r>
+        <w:rPr>
+          <w:highlight w:val="yellow"/>
+        </w:rPr>
         <w:t>, but you cannot have both at the same time.</w:t>
       </w:r>
     </w:p>
@@ -4225,45 +4755,67 @@
         </w:numPr>
         <w:spacing w:line="360" w:lineRule="auto"/>
         <w:jc w:val="both"/>
-      </w:pPr>
-      <w:r>
+        <w:rPr>
+          <w:highlight w:val="yellow"/>
+        </w:rPr>
+      </w:pPr>
+      <w:r>
+        <w:rPr>
+          <w:highlight w:val="yellow"/>
+        </w:rPr>
         <w:lastRenderedPageBreak/>
         <w:t xml:space="preserve">Make your website </w:t>
       </w:r>
       <w:r>
         <w:rPr>
           <w:b/>
+          <w:highlight w:val="yellow"/>
         </w:rPr>
         <w:t xml:space="preserve">responsive </w:t>
       </w:r>
       <w:r>
+        <w:rPr>
+          <w:highlight w:val="yellow"/>
+        </w:rPr>
         <w:t xml:space="preserve">so it can deliver in any size, particularly for </w:t>
       </w:r>
       <w:r>
         <w:rPr>
           <w:b/>
+          <w:highlight w:val="yellow"/>
         </w:rPr>
         <w:t>desktops</w:t>
       </w:r>
       <w:r>
+        <w:rPr>
+          <w:highlight w:val="yellow"/>
+        </w:rPr>
         <w:t xml:space="preserve">, </w:t>
       </w:r>
       <w:r>
         <w:rPr>
           <w:b/>
+          <w:highlight w:val="yellow"/>
         </w:rPr>
         <w:t>tablets</w:t>
       </w:r>
       <w:r>
+        <w:rPr>
+          <w:highlight w:val="yellow"/>
+        </w:rPr>
         <w:t xml:space="preserve"> and </w:t>
       </w:r>
       <w:r>
         <w:rPr>
           <w:b/>
+          <w:highlight w:val="yellow"/>
         </w:rPr>
         <w:t>mobile devices</w:t>
       </w:r>
       <w:r>
+        <w:rPr>
+          <w:highlight w:val="yellow"/>
+        </w:rPr>
         <w:t>.</w:t>
       </w:r>
     </w:p>
@@ -4276,8 +4828,14 @@
         </w:numPr>
         <w:spacing w:line="360" w:lineRule="auto"/>
         <w:jc w:val="both"/>
-      </w:pPr>
-      <w:r>
+        <w:rPr>
+          <w:highlight w:val="yellow"/>
+        </w:rPr>
+      </w:pPr>
+      <w:r>
+        <w:rPr>
+          <w:highlight w:val="yellow"/>
+        </w:rPr>
         <w:t>Organize your files with subdirectories.</w:t>
       </w:r>
     </w:p>
@@ -4290,8 +4848,14 @@
         </w:numPr>
         <w:spacing w:line="360" w:lineRule="auto"/>
         <w:jc w:val="both"/>
-      </w:pPr>
-      <w:r>
+        <w:rPr>
+          <w:highlight w:val="yellow"/>
+        </w:rPr>
+      </w:pPr>
+      <w:r>
+        <w:rPr>
+          <w:highlight w:val="yellow"/>
+        </w:rPr>
         <w:t>Include references (link from a website, book) that you use in creating the website.</w:t>
       </w:r>
     </w:p>
@@ -4299,6 +4863,9 @@
       <w:pPr>
         <w:spacing w:line="360" w:lineRule="auto"/>
         <w:jc w:val="both"/>
+        <w:rPr>
+          <w:highlight w:val="yellow"/>
+        </w:rPr>
       </w:pPr>
     </w:p>
     <w:p>
@@ -4307,11 +4874,13 @@
         <w:jc w:val="both"/>
         <w:rPr>
           <w:b/>
-        </w:rPr>
-      </w:pPr>
-      <w:r>
-        <w:rPr>
-          <w:b/>
+          <w:highlight w:val="yellow"/>
+        </w:rPr>
+      </w:pPr>
+      <w:r>
+        <w:rPr>
+          <w:b/>
+          <w:highlight w:val="yellow"/>
         </w:rPr>
         <w:t>Must be collected:</w:t>
       </w:r>
@@ -4326,16 +4895,28 @@
         <w:spacing w:line="360" w:lineRule="auto"/>
         <w:ind w:left="360"/>
         <w:jc w:val="both"/>
-      </w:pPr>
-      <w:r>
+        <w:rPr>
+          <w:highlight w:val="yellow"/>
+        </w:rPr>
+      </w:pPr>
+      <w:r>
+        <w:rPr>
+          <w:highlight w:val="yellow"/>
+        </w:rPr>
         <w:t>Logo (*.</w:t>
       </w:r>
       <w:proofErr w:type="spellStart"/>
       <w:r>
+        <w:rPr>
+          <w:highlight w:val="yellow"/>
+        </w:rPr>
         <w:t>psd</w:t>
       </w:r>
       <w:proofErr w:type="spellEnd"/>
       <w:r>
+        <w:rPr>
+          <w:highlight w:val="yellow"/>
+        </w:rPr>
         <w:t>).</w:t>
       </w:r>
     </w:p>
@@ -4349,25 +4930,41 @@
         <w:spacing w:line="360" w:lineRule="auto"/>
         <w:ind w:left="360"/>
         <w:jc w:val="both"/>
-      </w:pPr>
-      <w:r>
+        <w:rPr>
+          <w:highlight w:val="yellow"/>
+        </w:rPr>
+      </w:pPr>
+      <w:r>
+        <w:rPr>
+          <w:highlight w:val="yellow"/>
+        </w:rPr>
         <w:t xml:space="preserve">Web template for </w:t>
       </w:r>
       <w:r>
         <w:rPr>
           <w:b/>
+          <w:highlight w:val="yellow"/>
         </w:rPr>
         <w:t>homepage</w:t>
       </w:r>
       <w:r>
+        <w:rPr>
+          <w:highlight w:val="yellow"/>
+        </w:rPr>
         <w:t xml:space="preserve"> (*.</w:t>
       </w:r>
       <w:proofErr w:type="spellStart"/>
       <w:r>
+        <w:rPr>
+          <w:highlight w:val="yellow"/>
+        </w:rPr>
         <w:t>psd</w:t>
       </w:r>
       <w:proofErr w:type="spellEnd"/>
       <w:r>
+        <w:rPr>
+          <w:highlight w:val="yellow"/>
+        </w:rPr>
         <w:t>).</w:t>
       </w:r>
     </w:p>
@@ -4381,24 +4978,42 @@
         <w:spacing w:line="360" w:lineRule="auto"/>
         <w:ind w:left="360"/>
         <w:jc w:val="both"/>
-      </w:pPr>
-      <w:r>
+        <w:rPr>
+          <w:highlight w:val="yellow"/>
+        </w:rPr>
+      </w:pPr>
+      <w:r>
+        <w:rPr>
+          <w:highlight w:val="yellow"/>
+        </w:rPr>
         <w:t>Website (*.html / *.htm, *.</w:t>
       </w:r>
       <w:proofErr w:type="spellStart"/>
       <w:r>
+        <w:rPr>
+          <w:highlight w:val="yellow"/>
+        </w:rPr>
         <w:t>css</w:t>
       </w:r>
       <w:proofErr w:type="spellEnd"/>
       <w:r>
+        <w:rPr>
+          <w:highlight w:val="yellow"/>
+        </w:rPr>
         <w:t>, *.</w:t>
       </w:r>
       <w:proofErr w:type="spellStart"/>
       <w:r>
+        <w:rPr>
+          <w:highlight w:val="yellow"/>
+        </w:rPr>
         <w:t>js</w:t>
       </w:r>
       <w:proofErr w:type="spellEnd"/>
       <w:r>
+        <w:rPr>
+          <w:highlight w:val="yellow"/>
+        </w:rPr>
         <w:t>).</w:t>
       </w:r>
     </w:p>
@@ -4406,6 +5021,9 @@
       <w:pPr>
         <w:spacing w:line="360" w:lineRule="auto"/>
         <w:jc w:val="both"/>
+        <w:rPr>
+          <w:highlight w:val="yellow"/>
+        </w:rPr>
       </w:pPr>
     </w:p>
     <w:p>
@@ -4414,12 +5032,14 @@
         <w:jc w:val="both"/>
         <w:rPr>
           <w:rStyle w:val="longtext"/>
+          <w:highlight w:val="yellow"/>
           <w:shd w:val="clear" w:color="auto" w:fill="FFFFFF"/>
         </w:rPr>
       </w:pPr>
       <w:r>
         <w:rPr>
           <w:rStyle w:val="longtext"/>
+          <w:highlight w:val="yellow"/>
           <w:shd w:val="clear" w:color="auto" w:fill="FFFFFF"/>
         </w:rPr>
         <w:t>Here are the rules that you must follow to create your project:</w:t>
@@ -4439,11 +5059,13 @@
         <w:jc w:val="both"/>
         <w:rPr>
           <w:color w:val="000000"/>
+          <w:highlight w:val="yellow"/>
         </w:rPr>
       </w:pPr>
       <w:r>
         <w:rPr>
           <w:color w:val="000000"/>
+          <w:highlight w:val="yellow"/>
         </w:rPr>
         <w:t xml:space="preserve">Use appropriate software for this subject based on </w:t>
       </w:r>
@@ -4451,6 +5073,7 @@
       <w:r>
         <w:rPr>
           <w:b/>
+          <w:highlight w:val="yellow"/>
         </w:rPr>
         <w:t>Sistem</w:t>
       </w:r>
@@ -4458,6 +5081,7 @@
       <w:r>
         <w:rPr>
           <w:b/>
+          <w:highlight w:val="yellow"/>
         </w:rPr>
         <w:t xml:space="preserve"> </w:t>
       </w:r>
@@ -4465,6 +5089,7 @@
       <w:r>
         <w:rPr>
           <w:b/>
+          <w:highlight w:val="yellow"/>
         </w:rPr>
         <w:t>Praktikum</w:t>
       </w:r>
@@ -4472,18 +5097,28 @@
       <w:r>
         <w:rPr>
           <w:b/>
+          <w:highlight w:val="yellow"/>
         </w:rPr>
         <w:t xml:space="preserve"> </w:t>
       </w:r>
       <w:r>
+        <w:rPr>
+          <w:highlight w:val="yellow"/>
+        </w:rPr>
         <w:t xml:space="preserve">that can be downloaded from </w:t>
       </w:r>
       <w:proofErr w:type="spellStart"/>
       <w:r>
+        <w:rPr>
+          <w:highlight w:val="yellow"/>
+        </w:rPr>
         <w:t>Binusmaya</w:t>
       </w:r>
       <w:proofErr w:type="spellEnd"/>
       <w:r>
+        <w:rPr>
+          <w:highlight w:val="yellow"/>
+        </w:rPr>
         <w:t>.</w:t>
       </w:r>
     </w:p>
@@ -4501,11 +5136,13 @@
         <w:jc w:val="both"/>
         <w:rPr>
           <w:rStyle w:val="longtext"/>
+          <w:highlight w:val="yellow"/>
         </w:rPr>
       </w:pPr>
       <w:r>
         <w:rPr>
           <w:color w:val="000000"/>
+          <w:highlight w:val="yellow"/>
         </w:rPr>
         <w:t xml:space="preserve">Collect appropriate files for this subject based on </w:t>
       </w:r>
@@ -4513,6 +5150,7 @@
       <w:r>
         <w:rPr>
           <w:b/>
+          <w:highlight w:val="yellow"/>
         </w:rPr>
         <w:t>Sistem</w:t>
       </w:r>
@@ -4520,6 +5158,7 @@
       <w:r>
         <w:rPr>
           <w:b/>
+          <w:highlight w:val="yellow"/>
         </w:rPr>
         <w:t xml:space="preserve"> </w:t>
       </w:r>
@@ -4527,6 +5166,7 @@
       <w:r>
         <w:rPr>
           <w:b/>
+          <w:highlight w:val="yellow"/>
         </w:rPr>
         <w:t>Praktikum</w:t>
       </w:r>
@@ -4534,18 +5174,28 @@
       <w:r>
         <w:rPr>
           <w:b/>
+          <w:highlight w:val="yellow"/>
         </w:rPr>
         <w:t xml:space="preserve"> </w:t>
       </w:r>
       <w:r>
+        <w:rPr>
+          <w:highlight w:val="yellow"/>
+        </w:rPr>
         <w:t xml:space="preserve">that can be downloaded from </w:t>
       </w:r>
       <w:proofErr w:type="spellStart"/>
       <w:r>
+        <w:rPr>
+          <w:highlight w:val="yellow"/>
+        </w:rPr>
         <w:t>Binusmaya</w:t>
       </w:r>
       <w:proofErr w:type="spellEnd"/>
       <w:r>
+        <w:rPr>
+          <w:highlight w:val="yellow"/>
+        </w:rPr>
         <w:t>.</w:t>
       </w:r>
     </w:p>
@@ -4564,11 +5214,13 @@
         <w:rPr>
           <w:rStyle w:val="longtext"/>
           <w:color w:val="FF0000"/>
+          <w:highlight w:val="yellow"/>
         </w:rPr>
       </w:pPr>
       <w:r>
         <w:rPr>
           <w:rStyle w:val="longtext"/>
+          <w:highlight w:val="yellow"/>
           <w:shd w:val="clear" w:color="auto" w:fill="FFFFFF"/>
         </w:rPr>
         <w:t>Include the other files that can support your project, such as:</w:t>
@@ -4585,12 +5237,14 @@
         <w:rPr>
           <w:rStyle w:val="longtext"/>
           <w:color w:val="000000"/>
+          <w:highlight w:val="yellow"/>
         </w:rPr>
       </w:pPr>
       <w:r>
         <w:rPr>
           <w:rStyle w:val="longtext"/>
           <w:color w:val="000000"/>
+          <w:highlight w:val="yellow"/>
         </w:rPr>
         <w:t>All files in your project</w:t>
       </w:r>
@@ -4606,12 +5260,14 @@
         <w:rPr>
           <w:rStyle w:val="longtext"/>
           <w:color w:val="000000"/>
+          <w:highlight w:val="yellow"/>
         </w:rPr>
       </w:pPr>
       <w:r>
         <w:rPr>
           <w:rStyle w:val="longtext"/>
           <w:color w:val="000000"/>
+          <w:highlight w:val="yellow"/>
         </w:rPr>
         <w:t>Other files (image, audio, video, etc.) used in your project</w:t>
       </w:r>
@@ -4627,12 +5283,14 @@
         <w:rPr>
           <w:rStyle w:val="longtext"/>
           <w:color w:val="000000"/>
+          <w:highlight w:val="yellow"/>
         </w:rPr>
       </w:pPr>
       <w:r>
         <w:rPr>
           <w:rStyle w:val="longtext"/>
           <w:color w:val="000000"/>
+          <w:highlight w:val="yellow"/>
         </w:rPr>
         <w:t>*.DOC file (documentation of your project) that contains the reference links of additional files (image, audio, video, etc.) used in your project</w:t>
       </w:r>
@@ -4649,10 +5307,14 @@
         <w:spacing w:line="360" w:lineRule="auto"/>
         <w:ind w:left="360"/>
         <w:jc w:val="both"/>
+        <w:rPr>
+          <w:highlight w:val="yellow"/>
+        </w:rPr>
       </w:pPr>
       <w:r>
         <w:rPr>
           <w:color w:val="000000"/>
+          <w:highlight w:val="yellow"/>
         </w:rPr>
         <w:t>If there are some hidden creativities, please note them in the existing documentation because they can greatly affect your project score</w:t>
       </w:r>
@@ -4695,7 +5357,7 @@
 </file>
 
 <file path=word/endnotes.xml><?xml version="1.0" encoding="utf-8"?>
-<w:endnotes xmlns:wpc="http://schemas.microsoft.com/office/word/2010/wordprocessingCanvas" xmlns:cx="http://schemas.microsoft.com/office/drawing/2014/chartex" xmlns:cx1="http://schemas.microsoft.com/office/drawing/2015/9/8/chartex" xmlns:cx2="http://schemas.microsoft.com/office/drawing/2015/10/21/chartex" xmlns:cx3="http://schemas.microsoft.com/office/drawing/2016/5/9/chartex" xmlns:cx4="http://schemas.microsoft.com/office/drawing/2016/5/10/chartex" xmlns:cx5="http://schemas.microsoft.com/office/drawing/2016/5/11/chartex" xmlns:cx6="http://schemas.microsoft.com/office/drawing/2016/5/12/chartex" xmlns:cx7="http://schemas.microsoft.com/office/drawing/2016/5/13/chartex" xmlns:cx8="http://schemas.microsoft.com/office/drawing/2016/5/14/chartex" xmlns:mc="http://schemas.openxmlformats.org/markup-compatibility/2006" xmlns:aink="http://schemas.microsoft.com/office/drawing/2016/ink" xmlns:am3d="http://schemas.microsoft.com/office/drawing/2017/model3d" xmlns:o="urn:schemas-microsoft-com:office:office" xmlns:r="http://schemas.openxmlformats.org/officeDocument/2006/relationships" xmlns:m="http://schemas.openxmlformats.org/officeDocument/2006/math" xmlns:v="urn:schemas-microsoft-com:vml" xmlns:wp14="http://schemas.microsoft.com/office/word/2010/wordprocessingDrawing" xmlns:wp="http://schemas.openxmlformats.org/drawingml/2006/wordprocessingDrawing" xmlns:w10="urn:schemas-microsoft-com:office:word" xmlns:w="http://schemas.openxmlformats.org/wordprocessingml/2006/main" xmlns:w14="http://schemas.microsoft.com/office/word/2010/wordml" xmlns:w15="http://schemas.microsoft.com/office/word/2012/wordml" xmlns:w16cex="http://schemas.microsoft.com/office/word/2018/wordml/cex" xmlns:w16cid="http://schemas.microsoft.com/office/word/2016/wordml/cid" xmlns:w16="http://schemas.microsoft.com/office/word/2018/wordml" xmlns:w16se="http://schemas.microsoft.com/office/word/2015/wordml/symex" xmlns:wpg="http://schemas.microsoft.com/office/word/2010/wordprocessingGroup" xmlns:wpi="http://schemas.microsoft.com/office/word/2010/wordprocessingInk" xmlns:wne="http://schemas.microsoft.com/office/word/2006/wordml" xmlns:wps="http://schemas.microsoft.com/office/word/2010/wordprocessingShape" mc:Ignorable="w14 w15 w16se w16cid w16 w16cex wp14">
+<w:endnotes xmlns:wpc="http://schemas.microsoft.com/office/word/2010/wordprocessingCanvas" xmlns:cx="http://schemas.microsoft.com/office/drawing/2014/chartex" xmlns:cx1="http://schemas.microsoft.com/office/drawing/2015/9/8/chartex" xmlns:cx2="http://schemas.microsoft.com/office/drawing/2015/10/21/chartex" xmlns:cx3="http://schemas.microsoft.com/office/drawing/2016/5/9/chartex" xmlns:cx4="http://schemas.microsoft.com/office/drawing/2016/5/10/chartex" xmlns:cx5="http://schemas.microsoft.com/office/drawing/2016/5/11/chartex" xmlns:cx6="http://schemas.microsoft.com/office/drawing/2016/5/12/chartex" xmlns:cx7="http://schemas.microsoft.com/office/drawing/2016/5/13/chartex" xmlns:cx8="http://schemas.microsoft.com/office/drawing/2016/5/14/chartex" xmlns:mc="http://schemas.openxmlformats.org/markup-compatibility/2006" xmlns:aink="http://schemas.microsoft.com/office/drawing/2016/ink" xmlns:am3d="http://schemas.microsoft.com/office/drawing/2017/model3d" xmlns:o="urn:schemas-microsoft-com:office:office" xmlns:r="http://schemas.openxmlformats.org/officeDocument/2006/relationships" xmlns:m="http://schemas.openxmlformats.org/officeDocument/2006/math" xmlns:v="urn:schemas-microsoft-com:vml" xmlns:wp14="http://schemas.microsoft.com/office/word/2010/wordprocessingDrawing" xmlns:wp="http://schemas.openxmlformats.org/drawingml/2006/wordprocessingDrawing" xmlns:w10="urn:schemas-microsoft-com:office:word" xmlns:w="http://schemas.openxmlformats.org/wordprocessingml/2006/main" xmlns:w14="http://schemas.microsoft.com/office/word/2010/wordml" xmlns:w15="http://schemas.microsoft.com/office/word/2012/wordml" xmlns:w16cex="http://schemas.microsoft.com/office/word/2018/wordml/cex" xmlns:w16cid="http://schemas.microsoft.com/office/word/2016/wordml/cid" xmlns:w16="http://schemas.microsoft.com/office/word/2018/wordml" xmlns:w16sdtdh="http://schemas.microsoft.com/office/word/2020/wordml/sdtdatahash" xmlns:w16se="http://schemas.microsoft.com/office/word/2015/wordml/symex" xmlns:wpg="http://schemas.microsoft.com/office/word/2010/wordprocessingGroup" xmlns:wpi="http://schemas.microsoft.com/office/word/2010/wordprocessingInk" xmlns:wne="http://schemas.microsoft.com/office/word/2006/wordml" xmlns:wps="http://schemas.microsoft.com/office/word/2010/wordprocessingShape" mc:Ignorable="w14 w15 w16se w16cid w16 w16cex w16sdtdh wp14">
   <w:endnote w:type="separator" w:id="-1">
     <w:p>
       <w:r>
@@ -4714,7 +5376,7 @@
 </file>
 
 <file path=word/footer1.xml><?xml version="1.0" encoding="utf-8"?>
-<w:ftr xmlns:wpc="http://schemas.microsoft.com/office/word/2010/wordprocessingCanvas" xmlns:cx="http://schemas.microsoft.com/office/drawing/2014/chartex" xmlns:cx1="http://schemas.microsoft.com/office/drawing/2015/9/8/chartex" xmlns:cx2="http://schemas.microsoft.com/office/drawing/2015/10/21/chartex" xmlns:cx3="http://schemas.microsoft.com/office/drawing/2016/5/9/chartex" xmlns:cx4="http://schemas.microsoft.com/office/drawing/2016/5/10/chartex" xmlns:cx5="http://schemas.microsoft.com/office/drawing/2016/5/11/chartex" xmlns:cx6="http://schemas.microsoft.com/office/drawing/2016/5/12/chartex" xmlns:cx7="http://schemas.microsoft.com/office/drawing/2016/5/13/chartex" xmlns:cx8="http://schemas.microsoft.com/office/drawing/2016/5/14/chartex" xmlns:mc="http://schemas.openxmlformats.org/markup-compatibility/2006" xmlns:aink="http://schemas.microsoft.com/office/drawing/2016/ink" xmlns:am3d="http://schemas.microsoft.com/office/drawing/2017/model3d" xmlns:o="urn:schemas-microsoft-com:office:office" xmlns:r="http://schemas.openxmlformats.org/officeDocument/2006/relationships" xmlns:m="http://schemas.openxmlformats.org/officeDocument/2006/math" xmlns:v="urn:schemas-microsoft-com:vml" xmlns:wp14="http://schemas.microsoft.com/office/word/2010/wordprocessingDrawing" xmlns:wp="http://schemas.openxmlformats.org/drawingml/2006/wordprocessingDrawing" xmlns:w10="urn:schemas-microsoft-com:office:word" xmlns:w="http://schemas.openxmlformats.org/wordprocessingml/2006/main" xmlns:w14="http://schemas.microsoft.com/office/word/2010/wordml" xmlns:w15="http://schemas.microsoft.com/office/word/2012/wordml" xmlns:w16cex="http://schemas.microsoft.com/office/word/2018/wordml/cex" xmlns:w16cid="http://schemas.microsoft.com/office/word/2016/wordml/cid" xmlns:w16="http://schemas.microsoft.com/office/word/2018/wordml" xmlns:w16se="http://schemas.microsoft.com/office/word/2015/wordml/symex" xmlns:wpg="http://schemas.microsoft.com/office/word/2010/wordprocessingGroup" xmlns:wpi="http://schemas.microsoft.com/office/word/2010/wordprocessingInk" xmlns:wne="http://schemas.microsoft.com/office/word/2006/wordml" xmlns:wps="http://schemas.microsoft.com/office/word/2010/wordprocessingShape" mc:Ignorable="w14 w15 w16se w16cid w16 w16cex wp14">
+<w:ftr xmlns:wpc="http://schemas.microsoft.com/office/word/2010/wordprocessingCanvas" xmlns:cx="http://schemas.microsoft.com/office/drawing/2014/chartex" xmlns:cx1="http://schemas.microsoft.com/office/drawing/2015/9/8/chartex" xmlns:cx2="http://schemas.microsoft.com/office/drawing/2015/10/21/chartex" xmlns:cx3="http://schemas.microsoft.com/office/drawing/2016/5/9/chartex" xmlns:cx4="http://schemas.microsoft.com/office/drawing/2016/5/10/chartex" xmlns:cx5="http://schemas.microsoft.com/office/drawing/2016/5/11/chartex" xmlns:cx6="http://schemas.microsoft.com/office/drawing/2016/5/12/chartex" xmlns:cx7="http://schemas.microsoft.com/office/drawing/2016/5/13/chartex" xmlns:cx8="http://schemas.microsoft.com/office/drawing/2016/5/14/chartex" xmlns:mc="http://schemas.openxmlformats.org/markup-compatibility/2006" xmlns:aink="http://schemas.microsoft.com/office/drawing/2016/ink" xmlns:am3d="http://schemas.microsoft.com/office/drawing/2017/model3d" xmlns:o="urn:schemas-microsoft-com:office:office" xmlns:r="http://schemas.openxmlformats.org/officeDocument/2006/relationships" xmlns:m="http://schemas.openxmlformats.org/officeDocument/2006/math" xmlns:v="urn:schemas-microsoft-com:vml" xmlns:wp14="http://schemas.microsoft.com/office/word/2010/wordprocessingDrawing" xmlns:wp="http://schemas.openxmlformats.org/drawingml/2006/wordprocessingDrawing" xmlns:w10="urn:schemas-microsoft-com:office:word" xmlns:w="http://schemas.openxmlformats.org/wordprocessingml/2006/main" xmlns:w14="http://schemas.microsoft.com/office/word/2010/wordml" xmlns:w15="http://schemas.microsoft.com/office/word/2012/wordml" xmlns:w16cex="http://schemas.microsoft.com/office/word/2018/wordml/cex" xmlns:w16cid="http://schemas.microsoft.com/office/word/2016/wordml/cid" xmlns:w16="http://schemas.microsoft.com/office/word/2018/wordml" xmlns:w16sdtdh="http://schemas.microsoft.com/office/word/2020/wordml/sdtdatahash" xmlns:w16se="http://schemas.microsoft.com/office/word/2015/wordml/symex" xmlns:wpg="http://schemas.microsoft.com/office/word/2010/wordprocessingGroup" xmlns:wpi="http://schemas.microsoft.com/office/word/2010/wordprocessingInk" xmlns:wne="http://schemas.microsoft.com/office/word/2006/wordml" xmlns:wps="http://schemas.microsoft.com/office/word/2010/wordprocessingShape" mc:Ignorable="w14 w15 w16se w16cid w16 w16cex w16sdtdh wp14">
   <w:p>
     <w:pPr>
       <w:pStyle w:val="Footer"/>
@@ -4951,7 +5613,7 @@
 </file>
 
 <file path=word/footer2.xml><?xml version="1.0" encoding="utf-8"?>
-<w:ftr xmlns:wpc="http://schemas.microsoft.com/office/word/2010/wordprocessingCanvas" xmlns:cx="http://schemas.microsoft.com/office/drawing/2014/chartex" xmlns:cx1="http://schemas.microsoft.com/office/drawing/2015/9/8/chartex" xmlns:cx2="http://schemas.microsoft.com/office/drawing/2015/10/21/chartex" xmlns:cx3="http://schemas.microsoft.com/office/drawing/2016/5/9/chartex" xmlns:cx4="http://schemas.microsoft.com/office/drawing/2016/5/10/chartex" xmlns:cx5="http://schemas.microsoft.com/office/drawing/2016/5/11/chartex" xmlns:cx6="http://schemas.microsoft.com/office/drawing/2016/5/12/chartex" xmlns:cx7="http://schemas.microsoft.com/office/drawing/2016/5/13/chartex" xmlns:cx8="http://schemas.microsoft.com/office/drawing/2016/5/14/chartex" xmlns:mc="http://schemas.openxmlformats.org/markup-compatibility/2006" xmlns:aink="http://schemas.microsoft.com/office/drawing/2016/ink" xmlns:am3d="http://schemas.microsoft.com/office/drawing/2017/model3d" xmlns:o="urn:schemas-microsoft-com:office:office" xmlns:r="http://schemas.openxmlformats.org/officeDocument/2006/relationships" xmlns:m="http://schemas.openxmlformats.org/officeDocument/2006/math" xmlns:v="urn:schemas-microsoft-com:vml" xmlns:wp14="http://schemas.microsoft.com/office/word/2010/wordprocessingDrawing" xmlns:wp="http://schemas.openxmlformats.org/drawingml/2006/wordprocessingDrawing" xmlns:w10="urn:schemas-microsoft-com:office:word" xmlns:w="http://schemas.openxmlformats.org/wordprocessingml/2006/main" xmlns:w14="http://schemas.microsoft.com/office/word/2010/wordml" xmlns:w15="http://schemas.microsoft.com/office/word/2012/wordml" xmlns:w16cex="http://schemas.microsoft.com/office/word/2018/wordml/cex" xmlns:w16cid="http://schemas.microsoft.com/office/word/2016/wordml/cid" xmlns:w16="http://schemas.microsoft.com/office/word/2018/wordml" xmlns:w16se="http://schemas.microsoft.com/office/word/2015/wordml/symex" xmlns:wpg="http://schemas.microsoft.com/office/word/2010/wordprocessingGroup" xmlns:wpi="http://schemas.microsoft.com/office/word/2010/wordprocessingInk" xmlns:wne="http://schemas.microsoft.com/office/word/2006/wordml" xmlns:wps="http://schemas.microsoft.com/office/word/2010/wordprocessingShape" mc:Ignorable="w14 w15 w16se w16cid w16 w16cex wp14">
+<w:ftr xmlns:wpc="http://schemas.microsoft.com/office/word/2010/wordprocessingCanvas" xmlns:cx="http://schemas.microsoft.com/office/drawing/2014/chartex" xmlns:cx1="http://schemas.microsoft.com/office/drawing/2015/9/8/chartex" xmlns:cx2="http://schemas.microsoft.com/office/drawing/2015/10/21/chartex" xmlns:cx3="http://schemas.microsoft.com/office/drawing/2016/5/9/chartex" xmlns:cx4="http://schemas.microsoft.com/office/drawing/2016/5/10/chartex" xmlns:cx5="http://schemas.microsoft.com/office/drawing/2016/5/11/chartex" xmlns:cx6="http://schemas.microsoft.com/office/drawing/2016/5/12/chartex" xmlns:cx7="http://schemas.microsoft.com/office/drawing/2016/5/13/chartex" xmlns:cx8="http://schemas.microsoft.com/office/drawing/2016/5/14/chartex" xmlns:mc="http://schemas.openxmlformats.org/markup-compatibility/2006" xmlns:aink="http://schemas.microsoft.com/office/drawing/2016/ink" xmlns:am3d="http://schemas.microsoft.com/office/drawing/2017/model3d" xmlns:o="urn:schemas-microsoft-com:office:office" xmlns:r="http://schemas.openxmlformats.org/officeDocument/2006/relationships" xmlns:m="http://schemas.openxmlformats.org/officeDocument/2006/math" xmlns:v="urn:schemas-microsoft-com:vml" xmlns:wp14="http://schemas.microsoft.com/office/word/2010/wordprocessingDrawing" xmlns:wp="http://schemas.openxmlformats.org/drawingml/2006/wordprocessingDrawing" xmlns:w10="urn:schemas-microsoft-com:office:word" xmlns:w="http://schemas.openxmlformats.org/wordprocessingml/2006/main" xmlns:w14="http://schemas.microsoft.com/office/word/2010/wordml" xmlns:w15="http://schemas.microsoft.com/office/word/2012/wordml" xmlns:w16cex="http://schemas.microsoft.com/office/word/2018/wordml/cex" xmlns:w16cid="http://schemas.microsoft.com/office/word/2016/wordml/cid" xmlns:w16="http://schemas.microsoft.com/office/word/2018/wordml" xmlns:w16sdtdh="http://schemas.microsoft.com/office/word/2020/wordml/sdtdatahash" xmlns:w16se="http://schemas.microsoft.com/office/word/2015/wordml/symex" xmlns:wpg="http://schemas.microsoft.com/office/word/2010/wordprocessingGroup" xmlns:wpi="http://schemas.microsoft.com/office/word/2010/wordprocessingInk" xmlns:wne="http://schemas.microsoft.com/office/word/2006/wordml" xmlns:wps="http://schemas.microsoft.com/office/word/2010/wordprocessingShape" mc:Ignorable="w14 w15 w16se w16cid w16 w16cex w16sdtdh wp14">
   <w:p>
     <w:pPr>
       <w:rPr>
@@ -5293,7 +5955,7 @@
 </file>
 
 <file path=word/footnotes.xml><?xml version="1.0" encoding="utf-8"?>
-<w:footnotes xmlns:wpc="http://schemas.microsoft.com/office/word/2010/wordprocessingCanvas" xmlns:cx="http://schemas.microsoft.com/office/drawing/2014/chartex" xmlns:cx1="http://schemas.microsoft.com/office/drawing/2015/9/8/chartex" xmlns:cx2="http://schemas.microsoft.com/office/drawing/2015/10/21/chartex" xmlns:cx3="http://schemas.microsoft.com/office/drawing/2016/5/9/chartex" xmlns:cx4="http://schemas.microsoft.com/office/drawing/2016/5/10/chartex" xmlns:cx5="http://schemas.microsoft.com/office/drawing/2016/5/11/chartex" xmlns:cx6="http://schemas.microsoft.com/office/drawing/2016/5/12/chartex" xmlns:cx7="http://schemas.microsoft.com/office/drawing/2016/5/13/chartex" xmlns:cx8="http://schemas.microsoft.com/office/drawing/2016/5/14/chartex" xmlns:mc="http://schemas.openxmlformats.org/markup-compatibility/2006" xmlns:aink="http://schemas.microsoft.com/office/drawing/2016/ink" xmlns:am3d="http://schemas.microsoft.com/office/drawing/2017/model3d" xmlns:o="urn:schemas-microsoft-com:office:office" xmlns:r="http://schemas.openxmlformats.org/officeDocument/2006/relationships" xmlns:m="http://schemas.openxmlformats.org/officeDocument/2006/math" xmlns:v="urn:schemas-microsoft-com:vml" xmlns:wp14="http://schemas.microsoft.com/office/word/2010/wordprocessingDrawing" xmlns:wp="http://schemas.openxmlformats.org/drawingml/2006/wordprocessingDrawing" xmlns:w10="urn:schemas-microsoft-com:office:word" xmlns:w="http://schemas.openxmlformats.org/wordprocessingml/2006/main" xmlns:w14="http://schemas.microsoft.com/office/word/2010/wordml" xmlns:w15="http://schemas.microsoft.com/office/word/2012/wordml" xmlns:w16cex="http://schemas.microsoft.com/office/word/2018/wordml/cex" xmlns:w16cid="http://schemas.microsoft.com/office/word/2016/wordml/cid" xmlns:w16="http://schemas.microsoft.com/office/word/2018/wordml" xmlns:w16se="http://schemas.microsoft.com/office/word/2015/wordml/symex" xmlns:wpg="http://schemas.microsoft.com/office/word/2010/wordprocessingGroup" xmlns:wpi="http://schemas.microsoft.com/office/word/2010/wordprocessingInk" xmlns:wne="http://schemas.microsoft.com/office/word/2006/wordml" xmlns:wps="http://schemas.microsoft.com/office/word/2010/wordprocessingShape" mc:Ignorable="w14 w15 w16se w16cid w16 w16cex wp14">
+<w:footnotes xmlns:wpc="http://schemas.microsoft.com/office/word/2010/wordprocessingCanvas" xmlns:cx="http://schemas.microsoft.com/office/drawing/2014/chartex" xmlns:cx1="http://schemas.microsoft.com/office/drawing/2015/9/8/chartex" xmlns:cx2="http://schemas.microsoft.com/office/drawing/2015/10/21/chartex" xmlns:cx3="http://schemas.microsoft.com/office/drawing/2016/5/9/chartex" xmlns:cx4="http://schemas.microsoft.com/office/drawing/2016/5/10/chartex" xmlns:cx5="http://schemas.microsoft.com/office/drawing/2016/5/11/chartex" xmlns:cx6="http://schemas.microsoft.com/office/drawing/2016/5/12/chartex" xmlns:cx7="http://schemas.microsoft.com/office/drawing/2016/5/13/chartex" xmlns:cx8="http://schemas.microsoft.com/office/drawing/2016/5/14/chartex" xmlns:mc="http://schemas.openxmlformats.org/markup-compatibility/2006" xmlns:aink="http://schemas.microsoft.com/office/drawing/2016/ink" xmlns:am3d="http://schemas.microsoft.com/office/drawing/2017/model3d" xmlns:o="urn:schemas-microsoft-com:office:office" xmlns:r="http://schemas.openxmlformats.org/officeDocument/2006/relationships" xmlns:m="http://schemas.openxmlformats.org/officeDocument/2006/math" xmlns:v="urn:schemas-microsoft-com:vml" xmlns:wp14="http://schemas.microsoft.com/office/word/2010/wordprocessingDrawing" xmlns:wp="http://schemas.openxmlformats.org/drawingml/2006/wordprocessingDrawing" xmlns:w10="urn:schemas-microsoft-com:office:word" xmlns:w="http://schemas.openxmlformats.org/wordprocessingml/2006/main" xmlns:w14="http://schemas.microsoft.com/office/word/2010/wordml" xmlns:w15="http://schemas.microsoft.com/office/word/2012/wordml" xmlns:w16cex="http://schemas.microsoft.com/office/word/2018/wordml/cex" xmlns:w16cid="http://schemas.microsoft.com/office/word/2016/wordml/cid" xmlns:w16="http://schemas.microsoft.com/office/word/2018/wordml" xmlns:w16sdtdh="http://schemas.microsoft.com/office/word/2020/wordml/sdtdatahash" xmlns:w16se="http://schemas.microsoft.com/office/word/2015/wordml/symex" xmlns:wpg="http://schemas.microsoft.com/office/word/2010/wordprocessingGroup" xmlns:wpi="http://schemas.microsoft.com/office/word/2010/wordprocessingInk" xmlns:wne="http://schemas.microsoft.com/office/word/2006/wordml" xmlns:wps="http://schemas.microsoft.com/office/word/2010/wordprocessingShape" mc:Ignorable="w14 w15 w16se w16cid w16 w16cex w16sdtdh wp14">
   <w:footnote w:type="separator" w:id="-1">
     <w:p>
       <w:r>
@@ -5312,7 +5974,7 @@
 </file>
 
 <file path=word/header1.xml><?xml version="1.0" encoding="utf-8"?>
-<w:hdr xmlns:wpc="http://schemas.microsoft.com/office/word/2010/wordprocessingCanvas" xmlns:cx="http://schemas.microsoft.com/office/drawing/2014/chartex" xmlns:cx1="http://schemas.microsoft.com/office/drawing/2015/9/8/chartex" xmlns:cx2="http://schemas.microsoft.com/office/drawing/2015/10/21/chartex" xmlns:cx3="http://schemas.microsoft.com/office/drawing/2016/5/9/chartex" xmlns:cx4="http://schemas.microsoft.com/office/drawing/2016/5/10/chartex" xmlns:cx5="http://schemas.microsoft.com/office/drawing/2016/5/11/chartex" xmlns:cx6="http://schemas.microsoft.com/office/drawing/2016/5/12/chartex" xmlns:cx7="http://schemas.microsoft.com/office/drawing/2016/5/13/chartex" xmlns:cx8="http://schemas.microsoft.com/office/drawing/2016/5/14/chartex" xmlns:mc="http://schemas.openxmlformats.org/markup-compatibility/2006" xmlns:aink="http://schemas.microsoft.com/office/drawing/2016/ink" xmlns:am3d="http://schemas.microsoft.com/office/drawing/2017/model3d" xmlns:o="urn:schemas-microsoft-com:office:office" xmlns:r="http://schemas.openxmlformats.org/officeDocument/2006/relationships" xmlns:m="http://schemas.openxmlformats.org/officeDocument/2006/math" xmlns:v="urn:schemas-microsoft-com:vml" xmlns:wp14="http://schemas.microsoft.com/office/word/2010/wordprocessingDrawing" xmlns:wp="http://schemas.openxmlformats.org/drawingml/2006/wordprocessingDrawing" xmlns:w10="urn:schemas-microsoft-com:office:word" xmlns:w="http://schemas.openxmlformats.org/wordprocessingml/2006/main" xmlns:w14="http://schemas.microsoft.com/office/word/2010/wordml" xmlns:w15="http://schemas.microsoft.com/office/word/2012/wordml" xmlns:w16cex="http://schemas.microsoft.com/office/word/2018/wordml/cex" xmlns:w16cid="http://schemas.microsoft.com/office/word/2016/wordml/cid" xmlns:w16="http://schemas.microsoft.com/office/word/2018/wordml" xmlns:w16se="http://schemas.microsoft.com/office/word/2015/wordml/symex" xmlns:wpg="http://schemas.microsoft.com/office/word/2010/wordprocessingGroup" xmlns:wpi="http://schemas.microsoft.com/office/word/2010/wordprocessingInk" xmlns:wne="http://schemas.microsoft.com/office/word/2006/wordml" xmlns:wps="http://schemas.microsoft.com/office/word/2010/wordprocessingShape" mc:Ignorable="w14 w15 w16se w16cid w16 w16cex wp14">
+<w:hdr xmlns:wpc="http://schemas.microsoft.com/office/word/2010/wordprocessingCanvas" xmlns:cx="http://schemas.microsoft.com/office/drawing/2014/chartex" xmlns:cx1="http://schemas.microsoft.com/office/drawing/2015/9/8/chartex" xmlns:cx2="http://schemas.microsoft.com/office/drawing/2015/10/21/chartex" xmlns:cx3="http://schemas.microsoft.com/office/drawing/2016/5/9/chartex" xmlns:cx4="http://schemas.microsoft.com/office/drawing/2016/5/10/chartex" xmlns:cx5="http://schemas.microsoft.com/office/drawing/2016/5/11/chartex" xmlns:cx6="http://schemas.microsoft.com/office/drawing/2016/5/12/chartex" xmlns:cx7="http://schemas.microsoft.com/office/drawing/2016/5/13/chartex" xmlns:cx8="http://schemas.microsoft.com/office/drawing/2016/5/14/chartex" xmlns:mc="http://schemas.openxmlformats.org/markup-compatibility/2006" xmlns:aink="http://schemas.microsoft.com/office/drawing/2016/ink" xmlns:am3d="http://schemas.microsoft.com/office/drawing/2017/model3d" xmlns:o="urn:schemas-microsoft-com:office:office" xmlns:r="http://schemas.openxmlformats.org/officeDocument/2006/relationships" xmlns:m="http://schemas.openxmlformats.org/officeDocument/2006/math" xmlns:v="urn:schemas-microsoft-com:vml" xmlns:wp14="http://schemas.microsoft.com/office/word/2010/wordprocessingDrawing" xmlns:wp="http://schemas.openxmlformats.org/drawingml/2006/wordprocessingDrawing" xmlns:w10="urn:schemas-microsoft-com:office:word" xmlns:w="http://schemas.openxmlformats.org/wordprocessingml/2006/main" xmlns:w14="http://schemas.microsoft.com/office/word/2010/wordml" xmlns:w15="http://schemas.microsoft.com/office/word/2012/wordml" xmlns:w16cex="http://schemas.microsoft.com/office/word/2018/wordml/cex" xmlns:w16cid="http://schemas.microsoft.com/office/word/2016/wordml/cid" xmlns:w16="http://schemas.microsoft.com/office/word/2018/wordml" xmlns:w16sdtdh="http://schemas.microsoft.com/office/word/2020/wordml/sdtdatahash" xmlns:w16se="http://schemas.microsoft.com/office/word/2015/wordml/symex" xmlns:wpg="http://schemas.microsoft.com/office/word/2010/wordprocessingGroup" xmlns:wpi="http://schemas.microsoft.com/office/word/2010/wordprocessingInk" xmlns:wne="http://schemas.microsoft.com/office/word/2006/wordml" xmlns:wps="http://schemas.microsoft.com/office/word/2010/wordprocessingShape" mc:Ignorable="w14 w15 w16se w16cid w16 w16cex w16sdtdh wp14">
   <w:tbl>
     <w:tblPr>
       <w:tblStyle w:val="TableGrid"/>
@@ -5424,7 +6086,7 @@
 </file>
 
 <file path=word/header2.xml><?xml version="1.0" encoding="utf-8"?>
-<w:hdr xmlns:wpc="http://schemas.microsoft.com/office/word/2010/wordprocessingCanvas" xmlns:cx="http://schemas.microsoft.com/office/drawing/2014/chartex" xmlns:cx1="http://schemas.microsoft.com/office/drawing/2015/9/8/chartex" xmlns:cx2="http://schemas.microsoft.com/office/drawing/2015/10/21/chartex" xmlns:cx3="http://schemas.microsoft.com/office/drawing/2016/5/9/chartex" xmlns:cx4="http://schemas.microsoft.com/office/drawing/2016/5/10/chartex" xmlns:cx5="http://schemas.microsoft.com/office/drawing/2016/5/11/chartex" xmlns:cx6="http://schemas.microsoft.com/office/drawing/2016/5/12/chartex" xmlns:cx7="http://schemas.microsoft.com/office/drawing/2016/5/13/chartex" xmlns:cx8="http://schemas.microsoft.com/office/drawing/2016/5/14/chartex" xmlns:mc="http://schemas.openxmlformats.org/markup-compatibility/2006" xmlns:aink="http://schemas.microsoft.com/office/drawing/2016/ink" xmlns:am3d="http://schemas.microsoft.com/office/drawing/2017/model3d" xmlns:o="urn:schemas-microsoft-com:office:office" xmlns:r="http://schemas.openxmlformats.org/officeDocument/2006/relationships" xmlns:m="http://schemas.openxmlformats.org/officeDocument/2006/math" xmlns:v="urn:schemas-microsoft-com:vml" xmlns:wp14="http://schemas.microsoft.com/office/word/2010/wordprocessingDrawing" xmlns:wp="http://schemas.openxmlformats.org/drawingml/2006/wordprocessingDrawing" xmlns:w10="urn:schemas-microsoft-com:office:word" xmlns:w="http://schemas.openxmlformats.org/wordprocessingml/2006/main" xmlns:w14="http://schemas.microsoft.com/office/word/2010/wordml" xmlns:w15="http://schemas.microsoft.com/office/word/2012/wordml" xmlns:w16cex="http://schemas.microsoft.com/office/word/2018/wordml/cex" xmlns:w16cid="http://schemas.microsoft.com/office/word/2016/wordml/cid" xmlns:w16="http://schemas.microsoft.com/office/word/2018/wordml" xmlns:w16se="http://schemas.microsoft.com/office/word/2015/wordml/symex" xmlns:wpg="http://schemas.microsoft.com/office/word/2010/wordprocessingGroup" xmlns:wpi="http://schemas.microsoft.com/office/word/2010/wordprocessingInk" xmlns:wne="http://schemas.microsoft.com/office/word/2006/wordml" xmlns:wps="http://schemas.microsoft.com/office/word/2010/wordprocessingShape" mc:Ignorable="w14 w15 w16se w16cid w16 w16cex wp14">
+<w:hdr xmlns:wpc="http://schemas.microsoft.com/office/word/2010/wordprocessingCanvas" xmlns:cx="http://schemas.microsoft.com/office/drawing/2014/chartex" xmlns:cx1="http://schemas.microsoft.com/office/drawing/2015/9/8/chartex" xmlns:cx2="http://schemas.microsoft.com/office/drawing/2015/10/21/chartex" xmlns:cx3="http://schemas.microsoft.com/office/drawing/2016/5/9/chartex" xmlns:cx4="http://schemas.microsoft.com/office/drawing/2016/5/10/chartex" xmlns:cx5="http://schemas.microsoft.com/office/drawing/2016/5/11/chartex" xmlns:cx6="http://schemas.microsoft.com/office/drawing/2016/5/12/chartex" xmlns:cx7="http://schemas.microsoft.com/office/drawing/2016/5/13/chartex" xmlns:cx8="http://schemas.microsoft.com/office/drawing/2016/5/14/chartex" xmlns:mc="http://schemas.openxmlformats.org/markup-compatibility/2006" xmlns:aink="http://schemas.microsoft.com/office/drawing/2016/ink" xmlns:am3d="http://schemas.microsoft.com/office/drawing/2017/model3d" xmlns:o="urn:schemas-microsoft-com:office:office" xmlns:r="http://schemas.openxmlformats.org/officeDocument/2006/relationships" xmlns:m="http://schemas.openxmlformats.org/officeDocument/2006/math" xmlns:v="urn:schemas-microsoft-com:vml" xmlns:wp14="http://schemas.microsoft.com/office/word/2010/wordprocessingDrawing" xmlns:wp="http://schemas.openxmlformats.org/drawingml/2006/wordprocessingDrawing" xmlns:w10="urn:schemas-microsoft-com:office:word" xmlns:w="http://schemas.openxmlformats.org/wordprocessingml/2006/main" xmlns:w14="http://schemas.microsoft.com/office/word/2010/wordml" xmlns:w15="http://schemas.microsoft.com/office/word/2012/wordml" xmlns:w16cex="http://schemas.microsoft.com/office/word/2018/wordml/cex" xmlns:w16cid="http://schemas.microsoft.com/office/word/2016/wordml/cid" xmlns:w16="http://schemas.microsoft.com/office/word/2018/wordml" xmlns:w16sdtdh="http://schemas.microsoft.com/office/word/2020/wordml/sdtdatahash" xmlns:w16se="http://schemas.microsoft.com/office/word/2015/wordml/symex" xmlns:wpg="http://schemas.microsoft.com/office/word/2010/wordprocessingGroup" xmlns:wpi="http://schemas.microsoft.com/office/word/2010/wordprocessingInk" xmlns:wne="http://schemas.microsoft.com/office/word/2006/wordml" xmlns:wps="http://schemas.microsoft.com/office/word/2010/wordprocessingShape" mc:Ignorable="w14 w15 w16se w16cid w16 w16cex w16sdtdh wp14">
   <w:p>
     <w:pPr>
       <w:pStyle w:val="Header"/>
@@ -5470,7 +6132,7 @@
 </file>
 
 <file path=word/numbering.xml><?xml version="1.0" encoding="utf-8"?>
-<w:numbering xmlns:wpc="http://schemas.microsoft.com/office/word/2010/wordprocessingCanvas" xmlns:cx="http://schemas.microsoft.com/office/drawing/2014/chartex" xmlns:cx1="http://schemas.microsoft.com/office/drawing/2015/9/8/chartex" xmlns:cx2="http://schemas.microsoft.com/office/drawing/2015/10/21/chartex" xmlns:cx3="http://schemas.microsoft.com/office/drawing/2016/5/9/chartex" xmlns:cx4="http://schemas.microsoft.com/office/drawing/2016/5/10/chartex" xmlns:cx5="http://schemas.microsoft.com/office/drawing/2016/5/11/chartex" xmlns:cx6="http://schemas.microsoft.com/office/drawing/2016/5/12/chartex" xmlns:cx7="http://schemas.microsoft.com/office/drawing/2016/5/13/chartex" xmlns:cx8="http://schemas.microsoft.com/office/drawing/2016/5/14/chartex" xmlns:mc="http://schemas.openxmlformats.org/markup-compatibility/2006" xmlns:aink="http://schemas.microsoft.com/office/drawing/2016/ink" xmlns:am3d="http://schemas.microsoft.com/office/drawing/2017/model3d" xmlns:o="urn:schemas-microsoft-com:office:office" xmlns:r="http://schemas.openxmlformats.org/officeDocument/2006/relationships" xmlns:m="http://schemas.openxmlformats.org/officeDocument/2006/math" xmlns:v="urn:schemas-microsoft-com:vml" xmlns:wp14="http://schemas.microsoft.com/office/word/2010/wordprocessingDrawing" xmlns:wp="http://schemas.openxmlformats.org/drawingml/2006/wordprocessingDrawing" xmlns:w10="urn:schemas-microsoft-com:office:word" xmlns:w="http://schemas.openxmlformats.org/wordprocessingml/2006/main" xmlns:w14="http://schemas.microsoft.com/office/word/2010/wordml" xmlns:w15="http://schemas.microsoft.com/office/word/2012/wordml" xmlns:w16cex="http://schemas.microsoft.com/office/word/2018/wordml/cex" xmlns:w16cid="http://schemas.microsoft.com/office/word/2016/wordml/cid" xmlns:w16="http://schemas.microsoft.com/office/word/2018/wordml" xmlns:w16se="http://schemas.microsoft.com/office/word/2015/wordml/symex" xmlns:wpg="http://schemas.microsoft.com/office/word/2010/wordprocessingGroup" xmlns:wpi="http://schemas.microsoft.com/office/word/2010/wordprocessingInk" xmlns:wne="http://schemas.microsoft.com/office/word/2006/wordml" xmlns:wps="http://schemas.microsoft.com/office/word/2010/wordprocessingShape" mc:Ignorable="w14 w15 w16se w16cid w16 w16cex wp14">
+<w:numbering xmlns:wpc="http://schemas.microsoft.com/office/word/2010/wordprocessingCanvas" xmlns:cx="http://schemas.microsoft.com/office/drawing/2014/chartex" xmlns:cx1="http://schemas.microsoft.com/office/drawing/2015/9/8/chartex" xmlns:cx2="http://schemas.microsoft.com/office/drawing/2015/10/21/chartex" xmlns:cx3="http://schemas.microsoft.com/office/drawing/2016/5/9/chartex" xmlns:cx4="http://schemas.microsoft.com/office/drawing/2016/5/10/chartex" xmlns:cx5="http://schemas.microsoft.com/office/drawing/2016/5/11/chartex" xmlns:cx6="http://schemas.microsoft.com/office/drawing/2016/5/12/chartex" xmlns:cx7="http://schemas.microsoft.com/office/drawing/2016/5/13/chartex" xmlns:cx8="http://schemas.microsoft.com/office/drawing/2016/5/14/chartex" xmlns:mc="http://schemas.openxmlformats.org/markup-compatibility/2006" xmlns:aink="http://schemas.microsoft.com/office/drawing/2016/ink" xmlns:am3d="http://schemas.microsoft.com/office/drawing/2017/model3d" xmlns:o="urn:schemas-microsoft-com:office:office" xmlns:r="http://schemas.openxmlformats.org/officeDocument/2006/relationships" xmlns:m="http://schemas.openxmlformats.org/officeDocument/2006/math" xmlns:v="urn:schemas-microsoft-com:vml" xmlns:wp14="http://schemas.microsoft.com/office/word/2010/wordprocessingDrawing" xmlns:wp="http://schemas.openxmlformats.org/drawingml/2006/wordprocessingDrawing" xmlns:w10="urn:schemas-microsoft-com:office:word" xmlns:w="http://schemas.openxmlformats.org/wordprocessingml/2006/main" xmlns:w14="http://schemas.microsoft.com/office/word/2010/wordml" xmlns:w15="http://schemas.microsoft.com/office/word/2012/wordml" xmlns:w16cex="http://schemas.microsoft.com/office/word/2018/wordml/cex" xmlns:w16cid="http://schemas.microsoft.com/office/word/2016/wordml/cid" xmlns:w16="http://schemas.microsoft.com/office/word/2018/wordml" xmlns:w16sdtdh="http://schemas.microsoft.com/office/word/2020/wordml/sdtdatahash" xmlns:w16se="http://schemas.microsoft.com/office/word/2015/wordml/symex" xmlns:wpg="http://schemas.microsoft.com/office/word/2010/wordprocessingGroup" xmlns:wpi="http://schemas.microsoft.com/office/word/2010/wordprocessingInk" xmlns:wne="http://schemas.microsoft.com/office/word/2006/wordml" xmlns:wps="http://schemas.microsoft.com/office/word/2010/wordprocessingShape" mc:Ignorable="w14 w15 w16se w16cid w16 w16cex w16sdtdh wp14">
   <w:abstractNum w:abstractNumId="0" w15:restartNumberingAfterBreak="0">
     <w:nsid w:val="02D71FB7"/>
     <w:multiLevelType w:val="hybridMultilevel"/>
@@ -8227,7 +8889,7 @@
 </file>
 
 <file path=word/styles.xml><?xml version="1.0" encoding="utf-8"?>
-<w:styles xmlns:mc="http://schemas.openxmlformats.org/markup-compatibility/2006" xmlns:r="http://schemas.openxmlformats.org/officeDocument/2006/relationships" xmlns:w="http://schemas.openxmlformats.org/wordprocessingml/2006/main" xmlns:w14="http://schemas.microsoft.com/office/word/2010/wordml" xmlns:w15="http://schemas.microsoft.com/office/word/2012/wordml" xmlns:w16cex="http://schemas.microsoft.com/office/word/2018/wordml/cex" xmlns:w16cid="http://schemas.microsoft.com/office/word/2016/wordml/cid" xmlns:w16="http://schemas.microsoft.com/office/word/2018/wordml" xmlns:w16se="http://schemas.microsoft.com/office/word/2015/wordml/symex" mc:Ignorable="w14 w15 w16se w16cid w16 w16cex">
+<w:styles xmlns:mc="http://schemas.openxmlformats.org/markup-compatibility/2006" xmlns:r="http://schemas.openxmlformats.org/officeDocument/2006/relationships" xmlns:w="http://schemas.openxmlformats.org/wordprocessingml/2006/main" xmlns:w14="http://schemas.microsoft.com/office/word/2010/wordml" xmlns:w15="http://schemas.microsoft.com/office/word/2012/wordml" xmlns:w16cex="http://schemas.microsoft.com/office/word/2018/wordml/cex" xmlns:w16cid="http://schemas.microsoft.com/office/word/2016/wordml/cid" xmlns:w16="http://schemas.microsoft.com/office/word/2018/wordml" xmlns:w16sdtdh="http://schemas.microsoft.com/office/word/2020/wordml/sdtdatahash" xmlns:w16se="http://schemas.microsoft.com/office/word/2015/wordml/symex" mc:Ignorable="w14 w15 w16se w16cid w16 w16cex w16sdtdh">
   <w:docDefaults>
     <w:rPrDefault>
       <w:rPr>

</xml_diff>

<commit_message>
fix: invicible navbar menu
</commit_message>
<xml_diff>
--- a/E212-COMP6176-FS02-00.docx
+++ b/E212-COMP6176-FS02-00.docx
@@ -3621,13 +3621,11 @@
         <w:jc w:val="both"/>
         <w:rPr>
           <w:b/>
-          <w:highlight w:val="yellow"/>
-        </w:rPr>
-      </w:pPr>
-      <w:r>
-        <w:rPr>
-          <w:b/>
-          <w:highlight w:val="yellow"/>
+        </w:rPr>
+      </w:pPr>
+      <w:r>
+        <w:rPr>
+          <w:b/>
         </w:rPr>
         <w:t>Home</w:t>
       </w:r>
@@ -3638,67 +3636,41 @@
         <w:spacing w:line="360" w:lineRule="auto"/>
         <w:ind w:left="567" w:firstLine="283"/>
         <w:jc w:val="both"/>
-        <w:rPr>
-          <w:highlight w:val="yellow"/>
-        </w:rPr>
       </w:pPr>
       <w:proofErr w:type="spellStart"/>
       <w:r>
         <w:rPr>
           <w:b/>
-          <w:highlight w:val="yellow"/>
         </w:rPr>
         <w:t>Frawlsalla</w:t>
       </w:r>
       <w:proofErr w:type="spellEnd"/>
       <w:r>
-        <w:rPr>
-          <w:highlight w:val="yellow"/>
-        </w:rPr>
         <w:t xml:space="preserve"> </w:t>
       </w:r>
       <w:r>
-        <w:rPr>
-          <w:highlight w:val="yellow"/>
-        </w:rPr>
         <w:t>wants this page</w:t>
       </w:r>
       <w:r>
-        <w:rPr>
-          <w:highlight w:val="yellow"/>
-        </w:rPr>
         <w:t xml:space="preserve"> to</w:t>
       </w:r>
       <w:r>
-        <w:rPr>
-          <w:highlight w:val="yellow"/>
-        </w:rPr>
         <w:t xml:space="preserve"> </w:t>
       </w:r>
       <w:r>
-        <w:rPr>
-          <w:highlight w:val="yellow"/>
-        </w:rPr>
         <w:t xml:space="preserve">provide some basic information about the game and </w:t>
       </w:r>
       <w:proofErr w:type="gramStart"/>
       <w:r>
-        <w:rPr>
-          <w:highlight w:val="yellow"/>
-        </w:rPr>
         <w:t>it’s</w:t>
       </w:r>
       <w:proofErr w:type="gramEnd"/>
       <w:r>
-        <w:rPr>
-          <w:highlight w:val="yellow"/>
-        </w:rPr>
         <w:t xml:space="preserve"> features. This page also shows the </w:t>
       </w:r>
       <w:r>
         <w:rPr>
           <w:b/>
-          <w:highlight w:val="yellow"/>
         </w:rPr>
         <w:t xml:space="preserve">highlight of </w:t>
       </w:r>
@@ -3706,7 +3678,6 @@
       <w:r>
         <w:rPr>
           <w:b/>
-          <w:highlight w:val="yellow"/>
         </w:rPr>
         <w:t>Frawlsalla</w:t>
       </w:r>
@@ -3714,47 +3685,34 @@
       <w:r>
         <w:rPr>
           <w:b/>
-          <w:highlight w:val="yellow"/>
         </w:rPr>
         <w:t xml:space="preserve"> </w:t>
       </w:r>
       <w:r>
         <w:rPr>
           <w:b/>
-          <w:highlight w:val="yellow"/>
         </w:rPr>
         <w:t>events</w:t>
       </w:r>
       <w:r>
-        <w:rPr>
-          <w:highlight w:val="yellow"/>
-        </w:rPr>
         <w:t xml:space="preserve"> </w:t>
       </w:r>
       <w:r>
-        <w:rPr>
-          <w:highlight w:val="yellow"/>
-        </w:rPr>
         <w:t xml:space="preserve">with an </w:t>
       </w:r>
       <w:r>
         <w:rPr>
           <w:b/>
-          <w:highlight w:val="yellow"/>
         </w:rPr>
         <w:t>image-slider</w:t>
       </w:r>
       <w:r>
-        <w:rPr>
-          <w:highlight w:val="yellow"/>
-        </w:rPr>
         <w:t xml:space="preserve"> using </w:t>
       </w:r>
       <w:proofErr w:type="spellStart"/>
       <w:r>
         <w:rPr>
           <w:b/>
-          <w:highlight w:val="yellow"/>
         </w:rPr>
         <w:t>JQuery</w:t>
       </w:r>
@@ -3762,21 +3720,16 @@
       <w:r>
         <w:rPr>
           <w:b/>
-          <w:highlight w:val="yellow"/>
         </w:rPr>
         <w:t xml:space="preserve"> animation </w:t>
       </w:r>
       <w:r>
         <w:rPr>
           <w:bCs/>
-          <w:highlight w:val="yellow"/>
         </w:rPr>
         <w:t>effect</w:t>
       </w:r>
       <w:r>
-        <w:rPr>
-          <w:highlight w:val="yellow"/>
-        </w:rPr>
         <w:t>.</w:t>
       </w:r>
     </w:p>

</xml_diff>

<commit_message>
fix: leftover red field
</commit_message>
<xml_diff>
--- a/E212-COMP6176-FS02-00.docx
+++ b/E212-COMP6176-FS02-00.docx
@@ -2709,222 +2709,148 @@
         <w:spacing w:line="360" w:lineRule="auto"/>
         <w:ind w:left="284" w:hanging="284"/>
         <w:jc w:val="both"/>
-        <w:rPr>
-          <w:highlight w:val="yellow"/>
-        </w:rPr>
       </w:pPr>
       <w:proofErr w:type="spellStart"/>
       <w:r>
         <w:rPr>
           <w:b/>
-          <w:highlight w:val="yellow"/>
         </w:rPr>
         <w:t>Frawlsalla</w:t>
       </w:r>
       <w:proofErr w:type="spellEnd"/>
       <w:r>
-        <w:rPr>
-          <w:highlight w:val="yellow"/>
-        </w:rPr>
         <w:t xml:space="preserve"> </w:t>
       </w:r>
       <w:r>
-        <w:rPr>
-          <w:highlight w:val="yellow"/>
-        </w:rPr>
         <w:t xml:space="preserve">wants you to design the </w:t>
       </w:r>
       <w:r>
         <w:rPr>
           <w:b/>
-          <w:highlight w:val="yellow"/>
         </w:rPr>
         <w:t>blueprint</w:t>
       </w:r>
       <w:r>
-        <w:rPr>
-          <w:highlight w:val="yellow"/>
-        </w:rPr>
         <w:t xml:space="preserve"> of your </w:t>
       </w:r>
       <w:r>
         <w:rPr>
           <w:b/>
-          <w:highlight w:val="yellow"/>
         </w:rPr>
         <w:t>homepage</w:t>
       </w:r>
       <w:r>
-        <w:rPr>
-          <w:highlight w:val="yellow"/>
-        </w:rPr>
         <w:t xml:space="preserve"> </w:t>
       </w:r>
       <w:r>
-        <w:rPr>
-          <w:highlight w:val="yellow"/>
-        </w:rPr>
         <w:t>before making</w:t>
       </w:r>
       <w:r>
-        <w:rPr>
-          <w:highlight w:val="yellow"/>
-        </w:rPr>
         <w:t xml:space="preserve"> the HTML files. The </w:t>
       </w:r>
       <w:r>
         <w:rPr>
           <w:b/>
-          <w:highlight w:val="yellow"/>
         </w:rPr>
         <w:t>blueprint</w:t>
       </w:r>
       <w:r>
-        <w:rPr>
-          <w:highlight w:val="yellow"/>
-        </w:rPr>
         <w:t xml:space="preserve"> will be created using </w:t>
       </w:r>
       <w:r>
         <w:rPr>
           <w:b/>
-          <w:highlight w:val="yellow"/>
         </w:rPr>
         <w:t>Adobe</w:t>
       </w:r>
       <w:r>
-        <w:rPr>
-          <w:highlight w:val="yellow"/>
-        </w:rPr>
         <w:t xml:space="preserve"> </w:t>
       </w:r>
       <w:r>
         <w:rPr>
           <w:b/>
-          <w:highlight w:val="yellow"/>
         </w:rPr>
         <w:t>Photoshop C</w:t>
       </w:r>
       <w:r>
         <w:rPr>
           <w:b/>
-          <w:highlight w:val="yellow"/>
         </w:rPr>
         <w:t>C 2020</w:t>
       </w:r>
       <w:r>
-        <w:rPr>
-          <w:highlight w:val="yellow"/>
-        </w:rPr>
         <w:t xml:space="preserve">. Ensure the </w:t>
       </w:r>
       <w:r>
         <w:rPr>
           <w:b/>
-          <w:highlight w:val="yellow"/>
         </w:rPr>
         <w:t>blueprint</w:t>
       </w:r>
       <w:r>
-        <w:rPr>
-          <w:highlight w:val="yellow"/>
-        </w:rPr>
         <w:t xml:space="preserve"> that you create</w:t>
       </w:r>
       <w:r>
-        <w:rPr>
-          <w:highlight w:val="yellow"/>
-        </w:rPr>
         <w:t>d</w:t>
       </w:r>
       <w:r>
-        <w:rPr>
-          <w:highlight w:val="yellow"/>
-        </w:rPr>
         <w:t xml:space="preserve"> </w:t>
       </w:r>
       <w:r>
-        <w:rPr>
-          <w:highlight w:val="yellow"/>
-        </w:rPr>
         <w:t>is</w:t>
       </w:r>
       <w:r>
-        <w:rPr>
-          <w:highlight w:val="yellow"/>
-        </w:rPr>
         <w:t xml:space="preserve"> the exact same with the website that you will make later. The </w:t>
       </w:r>
       <w:r>
         <w:rPr>
           <w:b/>
-          <w:highlight w:val="yellow"/>
         </w:rPr>
         <w:t xml:space="preserve">homepage blueprint </w:t>
       </w:r>
       <w:r>
-        <w:rPr>
-          <w:highlight w:val="yellow"/>
-        </w:rPr>
         <w:t xml:space="preserve">will contain </w:t>
       </w:r>
       <w:r>
         <w:rPr>
           <w:b/>
-          <w:highlight w:val="yellow"/>
         </w:rPr>
         <w:t>header</w:t>
       </w:r>
       <w:r>
-        <w:rPr>
-          <w:highlight w:val="yellow"/>
-        </w:rPr>
         <w:t xml:space="preserve">, </w:t>
       </w:r>
       <w:r>
         <w:rPr>
           <w:b/>
-          <w:highlight w:val="yellow"/>
         </w:rPr>
         <w:t>navigation</w:t>
       </w:r>
       <w:r>
-        <w:rPr>
-          <w:highlight w:val="yellow"/>
-        </w:rPr>
         <w:t xml:space="preserve">, </w:t>
       </w:r>
       <w:r>
         <w:rPr>
           <w:b/>
-          <w:highlight w:val="yellow"/>
         </w:rPr>
         <w:t>content</w:t>
       </w:r>
       <w:r>
         <w:rPr>
           <w:b/>
-          <w:highlight w:val="yellow"/>
         </w:rPr>
         <w:t>,</w:t>
       </w:r>
       <w:r>
-        <w:rPr>
-          <w:highlight w:val="yellow"/>
-        </w:rPr>
         <w:t xml:space="preserve"> and </w:t>
       </w:r>
       <w:r>
         <w:rPr>
           <w:b/>
-          <w:highlight w:val="yellow"/>
         </w:rPr>
         <w:t>footer</w:t>
       </w:r>
       <w:r>
-        <w:rPr>
-          <w:highlight w:val="yellow"/>
-        </w:rPr>
         <w:t xml:space="preserve"> as its structure.</w:t>
       </w:r>
     </w:p>
@@ -3393,216 +3319,147 @@
         <w:spacing w:line="360" w:lineRule="auto"/>
         <w:ind w:left="284" w:hanging="284"/>
         <w:jc w:val="both"/>
-        <w:rPr>
-          <w:highlight w:val="yellow"/>
-        </w:rPr>
-      </w:pPr>
-      <w:r>
-        <w:rPr>
-          <w:highlight w:val="yellow"/>
-        </w:rPr>
+      </w:pPr>
+      <w:r>
         <w:lastRenderedPageBreak/>
         <w:t>The w</w:t>
       </w:r>
       <w:r>
-        <w:rPr>
-          <w:highlight w:val="yellow"/>
-        </w:rPr>
         <w:t xml:space="preserve">ebsite consists of five main pages. </w:t>
       </w:r>
       <w:r>
-        <w:rPr>
-          <w:highlight w:val="yellow"/>
-        </w:rPr>
         <w:t>The</w:t>
       </w:r>
       <w:r>
-        <w:rPr>
-          <w:highlight w:val="yellow"/>
-        </w:rPr>
         <w:t>y</w:t>
       </w:r>
       <w:r>
-        <w:rPr>
-          <w:highlight w:val="yellow"/>
-        </w:rPr>
         <w:t xml:space="preserve"> are </w:t>
       </w:r>
       <w:r>
         <w:rPr>
           <w:b/>
-          <w:highlight w:val="yellow"/>
         </w:rPr>
         <w:t>Home</w:t>
       </w:r>
       <w:r>
-        <w:rPr>
-          <w:highlight w:val="yellow"/>
-        </w:rPr>
         <w:t xml:space="preserve">, </w:t>
       </w:r>
       <w:r>
         <w:rPr>
           <w:b/>
-          <w:highlight w:val="yellow"/>
         </w:rPr>
         <w:t>Screenshots</w:t>
       </w:r>
       <w:r>
-        <w:rPr>
-          <w:highlight w:val="yellow"/>
-        </w:rPr>
         <w:t xml:space="preserve">, </w:t>
       </w:r>
       <w:r>
         <w:rPr>
           <w:b/>
-          <w:highlight w:val="yellow"/>
         </w:rPr>
         <w:t>Events</w:t>
       </w:r>
       <w:r>
-        <w:rPr>
-          <w:highlight w:val="yellow"/>
-        </w:rPr>
         <w:t xml:space="preserve">, </w:t>
       </w:r>
       <w:r>
         <w:rPr>
           <w:b/>
-          <w:highlight w:val="yellow"/>
         </w:rPr>
         <w:t>Characters</w:t>
       </w:r>
       <w:r>
-        <w:rPr>
-          <w:highlight w:val="yellow"/>
-        </w:rPr>
         <w:t xml:space="preserve"> and</w:t>
       </w:r>
       <w:r>
-        <w:rPr>
-          <w:highlight w:val="yellow"/>
-        </w:rPr>
         <w:t xml:space="preserve"> </w:t>
       </w:r>
       <w:r>
         <w:rPr>
           <w:b/>
-          <w:highlight w:val="yellow"/>
         </w:rPr>
         <w:t>Play Now</w:t>
       </w:r>
       <w:r>
-        <w:rPr>
-          <w:highlight w:val="yellow"/>
-        </w:rPr>
         <w:t xml:space="preserve">. </w:t>
       </w:r>
       <w:r>
-        <w:rPr>
-          <w:highlight w:val="yellow"/>
-        </w:rPr>
         <w:t xml:space="preserve">You </w:t>
       </w:r>
       <w:r>
-        <w:rPr>
-          <w:highlight w:val="yellow"/>
-        </w:rPr>
         <w:t>must</w:t>
       </w:r>
       <w:r>
-        <w:rPr>
-          <w:highlight w:val="yellow"/>
-        </w:rPr>
         <w:t xml:space="preserve"> create the </w:t>
       </w:r>
       <w:r>
         <w:rPr>
           <w:b/>
-          <w:highlight w:val="yellow"/>
         </w:rPr>
         <w:t>N</w:t>
       </w:r>
       <w:r>
         <w:rPr>
           <w:b/>
-          <w:highlight w:val="yellow"/>
         </w:rPr>
         <w:t xml:space="preserve">avigation </w:t>
       </w:r>
       <w:r>
         <w:rPr>
           <w:b/>
-          <w:highlight w:val="yellow"/>
         </w:rPr>
         <w:t>M</w:t>
       </w:r>
       <w:r>
         <w:rPr>
           <w:b/>
-          <w:highlight w:val="yellow"/>
         </w:rPr>
         <w:t>enu</w:t>
       </w:r>
       <w:r>
-        <w:rPr>
-          <w:highlight w:val="yellow"/>
-        </w:rPr>
         <w:t xml:space="preserve"> using </w:t>
       </w:r>
       <w:r>
         <w:rPr>
           <w:b/>
-          <w:highlight w:val="yellow"/>
         </w:rPr>
         <w:t xml:space="preserve">Drop </w:t>
       </w:r>
       <w:r>
         <w:rPr>
           <w:b/>
-          <w:highlight w:val="yellow"/>
         </w:rPr>
         <w:t>D</w:t>
       </w:r>
       <w:r>
         <w:rPr>
           <w:b/>
-          <w:highlight w:val="yellow"/>
         </w:rPr>
         <w:t xml:space="preserve">own </w:t>
       </w:r>
       <w:r>
         <w:rPr>
           <w:b/>
-          <w:highlight w:val="yellow"/>
         </w:rPr>
         <w:t>M</w:t>
       </w:r>
       <w:r>
         <w:rPr>
           <w:b/>
-          <w:highlight w:val="yellow"/>
         </w:rPr>
         <w:t xml:space="preserve">enu </w:t>
       </w:r>
       <w:r>
-        <w:rPr>
-          <w:highlight w:val="yellow"/>
-        </w:rPr>
         <w:t>using</w:t>
       </w:r>
       <w:r>
         <w:rPr>
           <w:b/>
-          <w:highlight w:val="yellow"/>
         </w:rPr>
         <w:t xml:space="preserve"> CSS</w:t>
       </w:r>
       <w:r>
-        <w:rPr>
-          <w:highlight w:val="yellow"/>
-        </w:rPr>
         <w:t>. Below are the requirements for each page:</w:t>
       </w:r>
     </w:p>
@@ -3748,13 +3605,11 @@
         <w:jc w:val="both"/>
         <w:rPr>
           <w:b/>
-          <w:highlight w:val="yellow"/>
-        </w:rPr>
-      </w:pPr>
-      <w:r>
-        <w:rPr>
-          <w:b/>
-          <w:highlight w:val="yellow"/>
+        </w:rPr>
+      </w:pPr>
+      <w:r>
+        <w:rPr>
+          <w:b/>
         </w:rPr>
         <w:t>Screenshots</w:t>
       </w:r>
@@ -3765,27 +3620,17 @@
         <w:spacing w:line="360" w:lineRule="auto"/>
         <w:ind w:firstLine="90"/>
         <w:jc w:val="both"/>
-        <w:rPr>
-          <w:highlight w:val="yellow"/>
-        </w:rPr>
-      </w:pPr>
-      <w:r>
-        <w:rPr>
-          <w:highlight w:val="yellow"/>
-        </w:rPr>
+      </w:pPr>
+      <w:r>
         <w:t xml:space="preserve">This page provides gameplay </w:t>
       </w:r>
       <w:r>
         <w:rPr>
           <w:b/>
-          <w:highlight w:val="yellow"/>
         </w:rPr>
         <w:t>screenshots</w:t>
       </w:r>
       <w:r>
-        <w:rPr>
-          <w:highlight w:val="yellow"/>
-        </w:rPr>
         <w:t xml:space="preserve"> of the game.</w:t>
       </w:r>
     </w:p>
@@ -3967,13 +3812,11 @@
         <w:jc w:val="both"/>
         <w:rPr>
           <w:b/>
-          <w:highlight w:val="yellow"/>
-        </w:rPr>
-      </w:pPr>
-      <w:r>
-        <w:rPr>
-          <w:b/>
-          <w:highlight w:val="yellow"/>
+        </w:rPr>
+      </w:pPr>
+      <w:r>
+        <w:rPr>
+          <w:b/>
         </w:rPr>
         <w:t>Characters</w:t>
       </w:r>
@@ -3984,28 +3827,18 @@
         <w:spacing w:line="360" w:lineRule="auto"/>
         <w:ind w:left="567" w:firstLine="243"/>
         <w:jc w:val="both"/>
-        <w:rPr>
-          <w:highlight w:val="yellow"/>
-        </w:rPr>
-      </w:pPr>
-      <w:r>
-        <w:rPr>
-          <w:highlight w:val="yellow"/>
-        </w:rPr>
+      </w:pPr>
+      <w:r>
         <w:t xml:space="preserve">This page provides information of </w:t>
       </w:r>
       <w:r>
         <w:rPr>
           <w:b/>
           <w:bCs/>
-          <w:highlight w:val="yellow"/>
         </w:rPr>
         <w:t xml:space="preserve">characters </w:t>
       </w:r>
       <w:r>
-        <w:rPr>
-          <w:highlight w:val="yellow"/>
-        </w:rPr>
         <w:t xml:space="preserve">available in </w:t>
       </w:r>
       <w:proofErr w:type="spellStart"/>
@@ -4013,33 +3846,20 @@
         <w:rPr>
           <w:b/>
           <w:bCs/>
-          <w:highlight w:val="yellow"/>
         </w:rPr>
         <w:t>Frawlsalla</w:t>
       </w:r>
       <w:proofErr w:type="spellEnd"/>
       <w:r>
-        <w:rPr>
-          <w:highlight w:val="yellow"/>
-        </w:rPr>
         <w:t xml:space="preserve">. Display </w:t>
       </w:r>
       <w:r>
-        <w:rPr>
-          <w:highlight w:val="yellow"/>
-        </w:rPr>
         <w:t xml:space="preserve">the character’s image and </w:t>
       </w:r>
       <w:r>
-        <w:rPr>
-          <w:highlight w:val="yellow"/>
-        </w:rPr>
         <w:t>name</w:t>
       </w:r>
       <w:r>
-        <w:rPr>
-          <w:highlight w:val="yellow"/>
-        </w:rPr>
         <w:t>.</w:t>
       </w:r>
     </w:p>
@@ -4058,13 +3878,11 @@
         <w:jc w:val="both"/>
         <w:rPr>
           <w:b/>
-          <w:highlight w:val="yellow"/>
-        </w:rPr>
-      </w:pPr>
-      <w:r>
-        <w:rPr>
-          <w:b/>
-          <w:highlight w:val="yellow"/>
+        </w:rPr>
+      </w:pPr>
+      <w:r>
+        <w:rPr>
+          <w:b/>
         </w:rPr>
         <w:t>Play Now</w:t>
       </w:r>
@@ -4075,106 +3893,74 @@
         <w:spacing w:line="360" w:lineRule="auto"/>
         <w:ind w:left="567" w:firstLine="283"/>
         <w:jc w:val="both"/>
-        <w:rPr>
-          <w:highlight w:val="yellow"/>
-        </w:rPr>
-      </w:pPr>
-      <w:r>
-        <w:rPr>
-          <w:highlight w:val="yellow"/>
-        </w:rPr>
+      </w:pPr>
+      <w:r>
         <w:t xml:space="preserve">This page provides a </w:t>
       </w:r>
       <w:r>
         <w:rPr>
           <w:b/>
-          <w:highlight w:val="yellow"/>
         </w:rPr>
         <w:t>registration</w:t>
       </w:r>
       <w:r>
-        <w:rPr>
-          <w:highlight w:val="yellow"/>
-        </w:rPr>
         <w:t xml:space="preserve"> menu for the customer. Customer needs to submit some personal information such as </w:t>
       </w:r>
       <w:r>
         <w:rPr>
           <w:b/>
-          <w:highlight w:val="yellow"/>
         </w:rPr>
         <w:t xml:space="preserve">name, email, password, gender </w:t>
       </w:r>
       <w:r>
-        <w:rPr>
-          <w:highlight w:val="yellow"/>
-        </w:rPr>
         <w:t xml:space="preserve">and </w:t>
       </w:r>
       <w:r>
         <w:rPr>
           <w:b/>
-          <w:highlight w:val="yellow"/>
         </w:rPr>
         <w:t>customer must agree with</w:t>
       </w:r>
       <w:r>
         <w:rPr>
           <w:b/>
-          <w:highlight w:val="yellow"/>
         </w:rPr>
         <w:t xml:space="preserve"> terms and conditions</w:t>
       </w:r>
       <w:r>
-        <w:rPr>
-          <w:highlight w:val="yellow"/>
-        </w:rPr>
         <w:t xml:space="preserve">. You are also asked to create </w:t>
       </w:r>
       <w:r>
         <w:rPr>
           <w:b/>
-          <w:highlight w:val="yellow"/>
         </w:rPr>
         <w:t>5 kinds of form components</w:t>
       </w:r>
       <w:r>
-        <w:rPr>
-          <w:highlight w:val="yellow"/>
-        </w:rPr>
         <w:t xml:space="preserve"> and </w:t>
       </w:r>
       <w:r>
         <w:rPr>
           <w:b/>
-          <w:highlight w:val="yellow"/>
         </w:rPr>
         <w:t>5 kinds of validation</w:t>
       </w:r>
       <w:r>
-        <w:rPr>
-          <w:highlight w:val="yellow"/>
-        </w:rPr>
         <w:t xml:space="preserve">. For validation, you must create it using </w:t>
       </w:r>
       <w:r>
         <w:rPr>
           <w:b/>
-          <w:highlight w:val="yellow"/>
         </w:rPr>
         <w:t xml:space="preserve">JavaScript </w:t>
       </w:r>
       <w:r>
-        <w:rPr>
-          <w:highlight w:val="yellow"/>
-        </w:rPr>
         <w:t xml:space="preserve">and </w:t>
       </w:r>
       <w:proofErr w:type="gramStart"/>
       <w:r>
         <w:rPr>
           <w:b/>
-          <w:highlight w:val="yellow"/>
         </w:rPr>
         <w:t>don’t</w:t>
       </w:r>
@@ -4182,14 +3968,10 @@
       <w:r>
         <w:rPr>
           <w:b/>
-          <w:highlight w:val="yellow"/>
         </w:rPr>
         <w:t xml:space="preserve"> use regular expression</w:t>
       </w:r>
       <w:r>
-        <w:rPr>
-          <w:highlight w:val="yellow"/>
-        </w:rPr>
         <w:t>.</w:t>
       </w:r>
     </w:p>
@@ -4279,93 +4061,65 @@
         </w:numPr>
         <w:spacing w:line="360" w:lineRule="auto"/>
         <w:jc w:val="both"/>
-        <w:rPr>
-          <w:highlight w:val="yellow"/>
-        </w:rPr>
-      </w:pPr>
-      <w:r>
-        <w:rPr>
-          <w:highlight w:val="yellow"/>
-        </w:rPr>
+      </w:pPr>
+      <w:r>
         <w:t xml:space="preserve">The </w:t>
       </w:r>
       <w:r>
         <w:rPr>
           <w:b/>
-          <w:highlight w:val="yellow"/>
         </w:rPr>
         <w:t>logo</w:t>
       </w:r>
       <w:r>
-        <w:rPr>
-          <w:highlight w:val="yellow"/>
-        </w:rPr>
         <w:t xml:space="preserve"> and </w:t>
       </w:r>
       <w:r>
         <w:rPr>
           <w:b/>
-          <w:highlight w:val="yellow"/>
         </w:rPr>
         <w:t>blueprint</w:t>
       </w:r>
       <w:r>
-        <w:rPr>
-          <w:highlight w:val="yellow"/>
-        </w:rPr>
         <w:t xml:space="preserve"> (only </w:t>
       </w:r>
       <w:r>
         <w:rPr>
           <w:b/>
-          <w:highlight w:val="yellow"/>
         </w:rPr>
         <w:t>homepage)</w:t>
       </w:r>
       <w:r>
-        <w:rPr>
-          <w:highlight w:val="yellow"/>
-        </w:rPr>
         <w:t xml:space="preserve"> must be designed using </w:t>
       </w:r>
       <w:r>
         <w:rPr>
           <w:b/>
-          <w:highlight w:val="yellow"/>
         </w:rPr>
         <w:t>Adobe Photoshop C</w:t>
       </w:r>
       <w:r>
         <w:rPr>
           <w:b/>
-          <w:highlight w:val="yellow"/>
         </w:rPr>
         <w:t>C 2020</w:t>
       </w:r>
       <w:r>
         <w:rPr>
           <w:b/>
-          <w:highlight w:val="yellow"/>
         </w:rPr>
         <w:t xml:space="preserve"> </w:t>
       </w:r>
       <w:r>
-        <w:rPr>
-          <w:highlight w:val="yellow"/>
-        </w:rPr>
         <w:t>and make sure</w:t>
       </w:r>
       <w:r>
         <w:rPr>
           <w:b/>
-          <w:highlight w:val="yellow"/>
         </w:rPr>
         <w:t xml:space="preserve"> no layers are merged</w:t>
       </w:r>
       <w:r>
-        <w:rPr>
-          <w:highlight w:val="yellow"/>
-        </w:rPr>
         <w:t>.</w:t>
       </w:r>
     </w:p>
@@ -4378,93 +4132,65 @@
         </w:numPr>
         <w:spacing w:line="360" w:lineRule="auto"/>
         <w:jc w:val="both"/>
-        <w:rPr>
-          <w:highlight w:val="yellow"/>
-        </w:rPr>
-      </w:pPr>
-      <w:r>
-        <w:rPr>
-          <w:highlight w:val="yellow"/>
-        </w:rPr>
+      </w:pPr>
+      <w:r>
         <w:t xml:space="preserve">Consider the </w:t>
       </w:r>
       <w:r>
         <w:rPr>
           <w:b/>
-          <w:highlight w:val="yellow"/>
         </w:rPr>
         <w:t>color</w:t>
       </w:r>
       <w:r>
-        <w:rPr>
-          <w:highlight w:val="yellow"/>
-        </w:rPr>
         <w:t xml:space="preserve">, </w:t>
       </w:r>
       <w:r>
         <w:rPr>
           <w:b/>
-          <w:highlight w:val="yellow"/>
         </w:rPr>
         <w:t>font</w:t>
       </w:r>
       <w:r>
-        <w:rPr>
-          <w:highlight w:val="yellow"/>
-        </w:rPr>
         <w:t xml:space="preserve">, </w:t>
       </w:r>
       <w:r>
         <w:rPr>
           <w:b/>
-          <w:highlight w:val="yellow"/>
         </w:rPr>
         <w:t>image</w:t>
       </w:r>
       <w:r>
-        <w:rPr>
-          <w:highlight w:val="yellow"/>
-        </w:rPr>
         <w:t xml:space="preserve">, </w:t>
       </w:r>
       <w:r>
         <w:rPr>
           <w:b/>
-          <w:highlight w:val="yellow"/>
         </w:rPr>
         <w:t>size</w:t>
       </w:r>
       <w:r>
         <w:rPr>
           <w:b/>
-          <w:highlight w:val="yellow"/>
         </w:rPr>
         <w:t>,</w:t>
       </w:r>
       <w:r>
         <w:rPr>
           <w:b/>
-          <w:highlight w:val="yellow"/>
         </w:rPr>
         <w:t xml:space="preserve"> </w:t>
       </w:r>
       <w:r>
-        <w:rPr>
-          <w:highlight w:val="yellow"/>
-        </w:rPr>
         <w:t xml:space="preserve">and </w:t>
       </w:r>
       <w:r>
         <w:rPr>
           <w:b/>
-          <w:highlight w:val="yellow"/>
         </w:rPr>
         <w:t>layout</w:t>
       </w:r>
       <w:r>
-        <w:rPr>
-          <w:highlight w:val="yellow"/>
-        </w:rPr>
         <w:t xml:space="preserve"> that you use to design the logo and website.</w:t>
       </w:r>
     </w:p>
@@ -4477,40 +4203,26 @@
         </w:numPr>
         <w:spacing w:line="360" w:lineRule="auto"/>
         <w:jc w:val="both"/>
-        <w:rPr>
-          <w:highlight w:val="yellow"/>
-        </w:rPr>
-      </w:pPr>
-      <w:r>
-        <w:rPr>
-          <w:highlight w:val="yellow"/>
-        </w:rPr>
+      </w:pPr>
+      <w:r>
         <w:t xml:space="preserve">All </w:t>
       </w:r>
       <w:r>
         <w:rPr>
           <w:b/>
-          <w:highlight w:val="yellow"/>
         </w:rPr>
         <w:t>pages mentioned in the requirement</w:t>
       </w:r>
       <w:r>
-        <w:rPr>
-          <w:highlight w:val="yellow"/>
-        </w:rPr>
         <w:t xml:space="preserve"> should be created </w:t>
       </w:r>
       <w:r>
         <w:rPr>
           <w:b/>
-          <w:highlight w:val="yellow"/>
         </w:rPr>
         <w:t>based on your template design</w:t>
       </w:r>
       <w:r>
-        <w:rPr>
-          <w:highlight w:val="yellow"/>
-        </w:rPr>
         <w:t>.</w:t>
       </w:r>
     </w:p>
@@ -4523,92 +4235,62 @@
         </w:numPr>
         <w:spacing w:line="360" w:lineRule="auto"/>
         <w:jc w:val="both"/>
-        <w:rPr>
-          <w:highlight w:val="yellow"/>
-        </w:rPr>
-      </w:pPr>
-      <w:r>
-        <w:rPr>
-          <w:highlight w:val="yellow"/>
-        </w:rPr>
+      </w:pPr>
+      <w:r>
         <w:t xml:space="preserve">Use only </w:t>
       </w:r>
       <w:r>
         <w:rPr>
           <w:b/>
-          <w:highlight w:val="yellow"/>
         </w:rPr>
         <w:t>external</w:t>
       </w:r>
       <w:r>
-        <w:rPr>
-          <w:highlight w:val="yellow"/>
-        </w:rPr>
         <w:t xml:space="preserve"> </w:t>
       </w:r>
       <w:r>
         <w:rPr>
           <w:b/>
-          <w:highlight w:val="yellow"/>
         </w:rPr>
         <w:t>CSS</w:t>
       </w:r>
       <w:r>
-        <w:rPr>
-          <w:highlight w:val="yellow"/>
-        </w:rPr>
         <w:t xml:space="preserve">. </w:t>
       </w:r>
       <w:r>
         <w:rPr>
           <w:b/>
-          <w:highlight w:val="yellow"/>
         </w:rPr>
         <w:t>Internal</w:t>
       </w:r>
       <w:r>
-        <w:rPr>
-          <w:highlight w:val="yellow"/>
-        </w:rPr>
         <w:t xml:space="preserve"> or </w:t>
       </w:r>
       <w:r>
         <w:rPr>
           <w:b/>
-          <w:highlight w:val="yellow"/>
         </w:rPr>
         <w:t>inline</w:t>
       </w:r>
       <w:r>
-        <w:rPr>
-          <w:highlight w:val="yellow"/>
-        </w:rPr>
         <w:t xml:space="preserve"> </w:t>
       </w:r>
       <w:r>
         <w:rPr>
           <w:b/>
-          <w:highlight w:val="yellow"/>
         </w:rPr>
         <w:t>CSS</w:t>
       </w:r>
       <w:r>
-        <w:rPr>
-          <w:highlight w:val="yellow"/>
-        </w:rPr>
         <w:t xml:space="preserve"> will not be </w:t>
       </w:r>
       <w:r>
         <w:rPr>
           <w:b/>
-          <w:highlight w:val="yellow"/>
         </w:rPr>
         <w:t>marked</w:t>
       </w:r>
       <w:r>
-        <w:rPr>
-          <w:highlight w:val="yellow"/>
-        </w:rPr>
         <w:t>.</w:t>
       </w:r>
     </w:p>
@@ -4623,32 +4305,23 @@
         <w:jc w:val="both"/>
         <w:rPr>
           <w:b/>
-          <w:highlight w:val="yellow"/>
-        </w:rPr>
-      </w:pPr>
-      <w:r>
-        <w:rPr>
-          <w:highlight w:val="yellow"/>
-        </w:rPr>
+        </w:rPr>
+      </w:pPr>
+      <w:r>
         <w:t xml:space="preserve">Use </w:t>
       </w:r>
       <w:r>
         <w:rPr>
           <w:b/>
-          <w:highlight w:val="yellow"/>
         </w:rPr>
         <w:t>CSS box positioning concept</w:t>
       </w:r>
       <w:r>
-        <w:rPr>
-          <w:highlight w:val="yellow"/>
-        </w:rPr>
         <w:t xml:space="preserve"> to design your web structure</w:t>
       </w:r>
       <w:r>
         <w:rPr>
           <w:b/>
-          <w:highlight w:val="yellow"/>
         </w:rPr>
         <w:t>, do not use table for the layout.</w:t>
       </w:r>
@@ -4662,40 +4335,26 @@
         </w:numPr>
         <w:spacing w:line="360" w:lineRule="auto"/>
         <w:jc w:val="both"/>
-        <w:rPr>
-          <w:highlight w:val="yellow"/>
-        </w:rPr>
-      </w:pPr>
-      <w:r>
-        <w:rPr>
-          <w:highlight w:val="yellow"/>
-        </w:rPr>
+      </w:pPr>
+      <w:r>
         <w:t xml:space="preserve">Consider the language you use, including spelling and grammar, feel free to choose either </w:t>
       </w:r>
       <w:r>
         <w:rPr>
           <w:b/>
-          <w:highlight w:val="yellow"/>
         </w:rPr>
         <w:t>Bahasa</w:t>
       </w:r>
       <w:r>
-        <w:rPr>
-          <w:highlight w:val="yellow"/>
-        </w:rPr>
         <w:t xml:space="preserve"> or </w:t>
       </w:r>
       <w:r>
         <w:rPr>
           <w:b/>
-          <w:highlight w:val="yellow"/>
         </w:rPr>
         <w:t>English</w:t>
       </w:r>
       <w:r>
-        <w:rPr>
-          <w:highlight w:val="yellow"/>
-        </w:rPr>
         <w:t>, but you cannot have both at the same time.</w:t>
       </w:r>
     </w:p>
@@ -4708,67 +4367,45 @@
         </w:numPr>
         <w:spacing w:line="360" w:lineRule="auto"/>
         <w:jc w:val="both"/>
-        <w:rPr>
-          <w:highlight w:val="yellow"/>
-        </w:rPr>
-      </w:pPr>
-      <w:r>
-        <w:rPr>
-          <w:highlight w:val="yellow"/>
-        </w:rPr>
+      </w:pPr>
+      <w:r>
         <w:lastRenderedPageBreak/>
         <w:t xml:space="preserve">Make your website </w:t>
       </w:r>
       <w:r>
         <w:rPr>
           <w:b/>
-          <w:highlight w:val="yellow"/>
         </w:rPr>
         <w:t xml:space="preserve">responsive </w:t>
       </w:r>
       <w:r>
-        <w:rPr>
-          <w:highlight w:val="yellow"/>
-        </w:rPr>
         <w:t xml:space="preserve">so it can deliver in any size, particularly for </w:t>
       </w:r>
       <w:r>
         <w:rPr>
           <w:b/>
-          <w:highlight w:val="yellow"/>
         </w:rPr>
         <w:t>desktops</w:t>
       </w:r>
       <w:r>
-        <w:rPr>
-          <w:highlight w:val="yellow"/>
-        </w:rPr>
         <w:t xml:space="preserve">, </w:t>
       </w:r>
       <w:r>
         <w:rPr>
           <w:b/>
-          <w:highlight w:val="yellow"/>
         </w:rPr>
         <w:t>tablets</w:t>
       </w:r>
       <w:r>
-        <w:rPr>
-          <w:highlight w:val="yellow"/>
-        </w:rPr>
         <w:t xml:space="preserve"> and </w:t>
       </w:r>
       <w:r>
         <w:rPr>
           <w:b/>
-          <w:highlight w:val="yellow"/>
         </w:rPr>
         <w:t>mobile devices</w:t>
       </w:r>
       <w:r>
-        <w:rPr>
-          <w:highlight w:val="yellow"/>
-        </w:rPr>
         <w:t>.</w:t>
       </w:r>
     </w:p>
@@ -4781,14 +4418,8 @@
         </w:numPr>
         <w:spacing w:line="360" w:lineRule="auto"/>
         <w:jc w:val="both"/>
-        <w:rPr>
-          <w:highlight w:val="yellow"/>
-        </w:rPr>
-      </w:pPr>
-      <w:r>
-        <w:rPr>
-          <w:highlight w:val="yellow"/>
-        </w:rPr>
+      </w:pPr>
+      <w:r>
         <w:t>Organize your files with subdirectories.</w:t>
       </w:r>
     </w:p>
@@ -4801,14 +4432,8 @@
         </w:numPr>
         <w:spacing w:line="360" w:lineRule="auto"/>
         <w:jc w:val="both"/>
-        <w:rPr>
-          <w:highlight w:val="yellow"/>
-        </w:rPr>
-      </w:pPr>
-      <w:r>
-        <w:rPr>
-          <w:highlight w:val="yellow"/>
-        </w:rPr>
+      </w:pPr>
+      <w:r>
         <w:t>Include references (link from a website, book) that you use in creating the website.</w:t>
       </w:r>
     </w:p>

</xml_diff>